<commit_message>
Changed braintree information text in Braintree Payment Integration Component document.
</commit_message>
<xml_diff>
--- a/Document/Braintree Payment Integration Component.docx
+++ b/Document/Braintree Payment Integration Component.docx
@@ -1,6 +1,6 @@
 
 <file path=word/document.xml><?xml version="1.0" encoding="utf-8"?>
-<w:document xmlns:wpc="http://schemas.microsoft.com/office/word/2010/wordprocessingCanvas" xmlns:mo="http://schemas.microsoft.com/office/mac/office/2008/main" xmlns:mc="http://schemas.openxmlformats.org/markup-compatibility/2006" xmlns:mv="urn:schemas-microsoft-com:mac:vml" xmlns:o="urn:schemas-microsoft-com:office:office" xmlns:r="http://schemas.openxmlformats.org/officeDocument/2006/relationships" xmlns:m="http://schemas.openxmlformats.org/officeDocument/2006/math" xmlns:v="urn:schemas-microsoft-com:vml" xmlns:wp14="http://schemas.microsoft.com/office/word/2010/wordprocessingDrawing" xmlns:wp="http://schemas.openxmlformats.org/drawingml/2006/wordprocessingDrawing" xmlns:w10="urn:schemas-microsoft-com:office:word" xmlns:w="http://schemas.openxmlformats.org/wordprocessingml/2006/main" xmlns:w14="http://schemas.microsoft.com/office/word/2010/wordml" xmlns:w15="http://schemas.microsoft.com/office/word/2012/wordml" xmlns:wpg="http://schemas.microsoft.com/office/word/2010/wordprocessingGroup" xmlns:wpi="http://schemas.microsoft.com/office/word/2010/wordprocessingInk" xmlns:wne="http://schemas.microsoft.com/office/word/2006/wordml" xmlns:wps="http://schemas.microsoft.com/office/word/2010/wordprocessingShape" mc:Ignorable="w14 w15 wp14">
+<w:document xmlns:wpc="http://schemas.microsoft.com/office/word/2010/wordprocessingCanvas" xmlns:mc="http://schemas.openxmlformats.org/markup-compatibility/2006" xmlns:o="urn:schemas-microsoft-com:office:office" xmlns:r="http://schemas.openxmlformats.org/officeDocument/2006/relationships" xmlns:m="http://schemas.openxmlformats.org/officeDocument/2006/math" xmlns:v="urn:schemas-microsoft-com:vml" xmlns:wp14="http://schemas.microsoft.com/office/word/2010/wordprocessingDrawing" xmlns:wp="http://schemas.openxmlformats.org/drawingml/2006/wordprocessingDrawing" xmlns:w10="urn:schemas-microsoft-com:office:word" xmlns:w="http://schemas.openxmlformats.org/wordprocessingml/2006/main" xmlns:w14="http://schemas.microsoft.com/office/word/2010/wordml" xmlns:wpg="http://schemas.microsoft.com/office/word/2010/wordprocessingGroup" xmlns:wpi="http://schemas.microsoft.com/office/word/2010/wordprocessingInk" xmlns:wne="http://schemas.microsoft.com/office/word/2006/wordml" xmlns:wps="http://schemas.microsoft.com/office/word/2010/wordprocessingShape" mc:Ignorable="w14 wp14">
   <w:body>
     <w:p>
       <w:pPr>
@@ -54,6 +54,166 @@
           <w:szCs w:val="24"/>
         </w:rPr>
       </w:pPr>
+    </w:p>
+    <w:p>
+      <w:pPr>
+        <w:jc w:val="both"/>
+        <w:rPr>
+          <w:b/>
+          <w:sz w:val="24"/>
+          <w:szCs w:val="24"/>
+        </w:rPr>
+      </w:pPr>
+      <w:r>
+        <w:rPr>
+          <w:b/>
+          <w:sz w:val="24"/>
+          <w:szCs w:val="24"/>
+        </w:rPr>
+        <w:t xml:space="preserve">Braintree Payment Integration Component </w:t>
+      </w:r>
+    </w:p>
+    <w:p>
+      <w:pPr>
+        <w:jc w:val="both"/>
+        <w:rPr>
+          <w:sz w:val="24"/>
+          <w:szCs w:val="24"/>
+        </w:rPr>
+      </w:pPr>
+      <w:r>
+        <w:rPr>
+          <w:sz w:val="24"/>
+          <w:szCs w:val="24"/>
+        </w:rPr>
+        <w:sym w:font="Wingdings" w:char="F0E0"/>
+      </w:r>
+      <w:r>
+        <w:rPr>
+          <w:sz w:val="24"/>
+          <w:szCs w:val="24"/>
+        </w:rPr>
+        <w:t xml:space="preserve">This component provides an ability to connect braintree payment gateway integration with Liferay 7. </w:t>
+      </w:r>
+    </w:p>
+    <w:p>
+      <w:pPr>
+        <w:jc w:val="both"/>
+        <w:rPr>
+          <w:sz w:val="24"/>
+          <w:szCs w:val="24"/>
+        </w:rPr>
+      </w:pPr>
+      <w:r>
+        <w:rPr>
+          <w:sz w:val="24"/>
+          <w:szCs w:val="24"/>
+        </w:rPr>
+        <w:sym w:font="Wingdings" w:char="F0E0"/>
+      </w:r>
+      <w:bookmarkStart w:id="0" w:name="_GoBack"/>
+      <w:bookmarkEnd w:id="0"/>
+      <w:r>
+        <w:rPr>
+          <w:sz w:val="24"/>
+          <w:szCs w:val="24"/>
+        </w:rPr>
+        <w:t>Braintree provides the global commerce tools that are required to build businesses, accept payments, and enable commerce into the applications. It is the simplest way to get paid for your great ideas -- across any device, and through almost any payment method.</w:t>
+      </w:r>
+    </w:p>
+    <w:p>
+      <w:pPr>
+        <w:jc w:val="both"/>
+        <w:rPr>
+          <w:rFonts w:cstheme="minorHAnsi"/>
+          <w:color w:val="222222"/>
+          <w:sz w:val="24"/>
+          <w:szCs w:val="24"/>
+          <w:shd w:val="clear" w:color="auto" w:fill="FFFFFF"/>
+        </w:rPr>
+      </w:pPr>
+      <w:r>
+        <w:rPr>
+          <w:sz w:val="24"/>
+          <w:szCs w:val="24"/>
+        </w:rPr>
+        <w:sym w:font="Wingdings" w:char="F0E0"/>
+      </w:r>
+      <w:r>
+        <w:rPr>
+          <w:sz w:val="24"/>
+          <w:szCs w:val="24"/>
+        </w:rPr>
+        <w:t xml:space="preserve">Merchants in more than 40 countries worldwide can accept, split, and enable payments in more than 130 currencies using Braintree. </w:t>
+      </w:r>
+      <w:r>
+        <w:rPr>
+          <w:rFonts w:cstheme="minorHAnsi"/>
+          <w:color w:val="222222"/>
+          <w:sz w:val="24"/>
+          <w:szCs w:val="24"/>
+          <w:shd w:val="clear" w:color="auto" w:fill="FFFFFF"/>
+        </w:rPr>
+        <w:t>It</w:t>
+      </w:r>
+      <w:r>
+        <w:rPr>
+          <w:rFonts w:cstheme="minorHAnsi"/>
+          <w:color w:val="222222"/>
+          <w:sz w:val="24"/>
+          <w:szCs w:val="24"/>
+          <w:shd w:val="clear" w:color="auto" w:fill="FFFFFF"/>
+        </w:rPr>
+        <w:t xml:space="preserve"> emphasizes its easy integrations, multiple payment method options (including PayPal and Venmo), simple pricing, security, and support</w:t>
+      </w:r>
+      <w:r>
+        <w:rPr>
+          <w:rFonts w:cstheme="minorHAnsi"/>
+          <w:color w:val="222222"/>
+          <w:sz w:val="24"/>
+          <w:szCs w:val="24"/>
+          <w:shd w:val="clear" w:color="auto" w:fill="FFFFFF"/>
+        </w:rPr>
+        <w:t>.</w:t>
+      </w:r>
+    </w:p>
+    <w:p>
+      <w:pPr>
+        <w:jc w:val="both"/>
+        <w:rPr>
+          <w:b/>
+          <w:sz w:val="24"/>
+          <w:szCs w:val="24"/>
+        </w:rPr>
+      </w:pPr>
+      <w:r>
+        <w:rPr>
+          <w:sz w:val="24"/>
+          <w:szCs w:val="24"/>
+        </w:rPr>
+        <w:sym w:font="Wingdings" w:char="F0E0"/>
+      </w:r>
+      <w:r>
+        <w:rPr>
+          <w:sz w:val="24"/>
+          <w:szCs w:val="24"/>
+        </w:rPr>
+        <w:t xml:space="preserve">We </w:t>
+      </w:r>
+      <w:r>
+        <w:rPr>
+          <w:sz w:val="24"/>
+          <w:szCs w:val="24"/>
+        </w:rPr>
+        <w:t xml:space="preserve">have </w:t>
+      </w:r>
+      <w:r>
+        <w:rPr>
+          <w:sz w:val="24"/>
+          <w:szCs w:val="24"/>
+        </w:rPr>
+        <w:t>considered</w:t>
+      </w:r>
       <w:r>
         <w:rPr>
           <w:sz w:val="24"/>
@@ -61,46 +221,55 @@
         </w:rPr>
         <w:t xml:space="preserve"> </w:t>
       </w:r>
-    </w:p>
-    <w:p>
-      <w:pPr>
-        <w:jc w:val="both"/>
+      <w:r>
+        <w:rPr>
+          <w:sz w:val="24"/>
+          <w:szCs w:val="24"/>
+        </w:rPr>
+        <w:t>credit card payment method</w:t>
+      </w:r>
+      <w:r>
+        <w:rPr>
+          <w:sz w:val="24"/>
+          <w:szCs w:val="24"/>
+        </w:rPr>
+        <w:t xml:space="preserve"> for this component</w:t>
+      </w:r>
+      <w:r>
+        <w:rPr>
+          <w:sz w:val="24"/>
+          <w:szCs w:val="24"/>
+        </w:rPr>
+        <w:t>.</w:t>
+      </w:r>
+      <w:r>
+        <w:rPr>
+          <w:sz w:val="24"/>
+          <w:szCs w:val="24"/>
+        </w:rPr>
+        <w:t xml:space="preserve"> </w:t>
+      </w:r>
+      <w:r>
+        <w:rPr>
+          <w:sz w:val="24"/>
+          <w:szCs w:val="24"/>
+        </w:rPr>
+        <w:t>It contains</w:t>
+      </w:r>
+      <w:r>
+        <w:rPr>
+          <w:sz w:val="24"/>
+          <w:szCs w:val="24"/>
+        </w:rPr>
+        <w:t xml:space="preserve"> two different modules such as JSP Module and Service Module</w:t>
+      </w:r>
+      <w:r>
         <w:rPr>
           <w:b/>
           <w:sz w:val="24"/>
           <w:szCs w:val="24"/>
         </w:rPr>
-      </w:pPr>
-      <w:r>
-        <w:rPr>
-          <w:b/>
-          <w:sz w:val="24"/>
-          <w:szCs w:val="24"/>
-        </w:rPr>
-        <w:t xml:space="preserve">Braintree Payment Integration Component </w:t>
-      </w:r>
-    </w:p>
-    <w:p>
-      <w:pPr>
-        <w:jc w:val="both"/>
-        <w:rPr>
-          <w:sz w:val="24"/>
-          <w:szCs w:val="24"/>
-        </w:rPr>
-      </w:pPr>
-      <w:r>
-        <w:rPr>
-          <w:sz w:val="24"/>
-          <w:szCs w:val="24"/>
-        </w:rPr>
-        <w:sym w:font="Wingdings" w:char="F0E0"/>
-      </w:r>
-      <w:r>
-        <w:rPr>
-          <w:sz w:val="24"/>
-          <w:szCs w:val="24"/>
-        </w:rPr>
-        <w:t xml:space="preserve">This component contains information about integration of Braintree payment gateway with Liferay 7 using two different modules such as JSP Module and Service Module </w:t>
+        <w:t>.</w:t>
       </w:r>
     </w:p>
     <w:p>
@@ -473,6 +642,7 @@
           <w:sz w:val="24"/>
           <w:szCs w:val="24"/>
         </w:rPr>
+        <w:lastRenderedPageBreak/>
         <w:t>3) Search</w:t>
       </w:r>
       <w:r>
@@ -611,7 +781,6 @@
           <w:sz w:val="24"/>
           <w:szCs w:val="24"/>
         </w:rPr>
-        <w:lastRenderedPageBreak/>
         <w:t>9) Create</w:t>
       </w:r>
       <w:r>
@@ -1006,7 +1175,7 @@
       <w:r>
         <w:t xml:space="preserve">Go to </w:t>
       </w:r>
-      <w:hyperlink r:id="rId5" w:history="1">
+      <w:hyperlink r:id="rId6" w:history="1">
         <w:r>
           <w:rPr>
             <w:rFonts w:eastAsia="Times New Roman" w:cstheme="minorHAnsi"/>
@@ -1081,6 +1250,7 @@
           <w:color w:val="333333"/>
           <w:sz w:val="24"/>
           <w:szCs w:val="24"/>
+          <w:lang w:val="en-IN" w:eastAsia="en-IN"/>
         </w:rPr>
         <w:drawing>
           <wp:inline distT="0" distB="0" distL="0" distR="0" wp14:anchorId="587D2C9F" wp14:editId="5525C7F2">
@@ -1100,7 +1270,7 @@
                     </pic:cNvPicPr>
                   </pic:nvPicPr>
                   <pic:blipFill>
-                    <a:blip r:embed="rId6">
+                    <a:blip r:embed="rId7">
                       <a:extLst>
                         <a:ext uri="{28A0092B-C50C-407E-A947-70E740481C1C}">
                           <a14:useLocalDpi xmlns:a14="http://schemas.microsoft.com/office/drawing/2010/main" val="0"/>
@@ -1224,12 +1394,13 @@
           <w:color w:val="333333"/>
           <w:sz w:val="24"/>
           <w:szCs w:val="24"/>
+          <w:lang w:val="en-IN" w:eastAsia="en-IN"/>
         </w:rPr>
         <w:drawing>
-          <wp:inline distT="0" distB="0" distL="0" distR="0" wp14:anchorId="2574763E" wp14:editId="7FE8EE81">
-            <wp:extent cx="6410325" cy="3514725"/>
-            <wp:effectExtent l="0" t="0" r="9525" b="9525"/>
-            <wp:docPr id="10" name="Picture 10" descr="E:\Liferay7\BrainTree_POC\screenshots\create_master_merchant.png"/>
+          <wp:inline distT="0" distB="0" distL="0" distR="0">
+            <wp:extent cx="6296025" cy="3028950"/>
+            <wp:effectExtent l="0" t="0" r="9525" b="0"/>
+            <wp:docPr id="5" name="Picture 5" descr="E:\Liferay7\BrainTree_POC\screenshots\create_master_merchant.png"/>
             <wp:cNvGraphicFramePr>
               <a:graphicFrameLocks xmlns:a="http://schemas.openxmlformats.org/drawingml/2006/main" noChangeAspect="1"/>
             </wp:cNvGraphicFramePr>
@@ -1237,104 +1408,7 @@
               <a:graphicData uri="http://schemas.openxmlformats.org/drawingml/2006/picture">
                 <pic:pic xmlns:pic="http://schemas.openxmlformats.org/drawingml/2006/picture">
                   <pic:nvPicPr>
-                    <pic:cNvPr id="0" name="Picture 11" descr="E:\Liferay7\BrainTree_POC\screenshots\create_master_merchant.png"/>
-                    <pic:cNvPicPr>
-                      <a:picLocks noChangeAspect="1" noChangeArrowheads="1"/>
-                    </pic:cNvPicPr>
-                  </pic:nvPicPr>
-                  <pic:blipFill>
-                    <a:blip r:embed="rId7">
-                      <a:extLst>
-                        <a:ext uri="{28A0092B-C50C-407E-A947-70E740481C1C}">
-                          <a14:useLocalDpi xmlns:a14="http://schemas.microsoft.com/office/drawing/2010/main" val="0"/>
-                        </a:ext>
-                      </a:extLst>
-                    </a:blip>
-                    <a:srcRect/>
-                    <a:stretch>
-                      <a:fillRect/>
-                    </a:stretch>
-                  </pic:blipFill>
-                  <pic:spPr bwMode="auto">
-                    <a:xfrm>
-                      <a:off x="0" y="0"/>
-                      <a:ext cx="6410325" cy="3514725"/>
-                    </a:xfrm>
-                    <a:prstGeom prst="rect">
-                      <a:avLst/>
-                    </a:prstGeom>
-                    <a:noFill/>
-                    <a:ln>
-                      <a:noFill/>
-                    </a:ln>
-                  </pic:spPr>
-                </pic:pic>
-              </a:graphicData>
-            </a:graphic>
-          </wp:inline>
-        </w:drawing>
-      </w:r>
-    </w:p>
-    <w:p>
-      <w:pPr>
-        <w:numPr>
-          <w:ilvl w:val="0"/>
-          <w:numId w:val="6"/>
-        </w:numPr>
-        <w:spacing w:before="100" w:beforeAutospacing="1" w:after="100" w:afterAutospacing="1" w:line="360" w:lineRule="auto"/>
-        <w:ind w:left="0"/>
-        <w:rPr>
-          <w:rFonts w:eastAsia="Times New Roman" w:cstheme="minorHAnsi"/>
-          <w:color w:val="333333"/>
-          <w:sz w:val="24"/>
-          <w:szCs w:val="24"/>
-          <w:lang w:val="en-IN" w:eastAsia="en-IN"/>
-        </w:rPr>
-      </w:pPr>
-      <w:r>
-        <w:rPr>
-          <w:rFonts w:eastAsia="Times New Roman" w:cstheme="minorHAnsi"/>
-          <w:color w:val="333333"/>
-          <w:sz w:val="24"/>
-          <w:szCs w:val="24"/>
-          <w:lang w:val="en-IN" w:eastAsia="en-IN"/>
-        </w:rPr>
-        <w:lastRenderedPageBreak/>
-        <w:t>You can see list of customer details from Vault-&gt;select start and end date-&gt;search.</w:t>
-      </w:r>
-    </w:p>
-    <w:p>
-      <w:pPr>
-        <w:spacing w:before="100" w:beforeAutospacing="1" w:after="100" w:afterAutospacing="1" w:line="360" w:lineRule="auto"/>
-        <w:rPr>
-          <w:rFonts w:eastAsia="Times New Roman" w:cstheme="minorHAnsi"/>
-          <w:color w:val="333333"/>
-          <w:sz w:val="24"/>
-          <w:szCs w:val="24"/>
-          <w:lang w:val="en-IN" w:eastAsia="en-IN"/>
-        </w:rPr>
-      </w:pPr>
-      <w:r>
-        <w:rPr>
-          <w:rFonts w:eastAsia="Times New Roman" w:cstheme="minorHAnsi"/>
-          <w:noProof/>
-          <w:color w:val="333333"/>
-          <w:sz w:val="24"/>
-          <w:szCs w:val="24"/>
-        </w:rPr>
-        <w:drawing>
-          <wp:inline distT="0" distB="0" distL="0" distR="0" wp14:anchorId="2612BDBB" wp14:editId="380573F2">
-            <wp:extent cx="6276975" cy="3234673"/>
-            <wp:effectExtent l="0" t="0" r="0" b="4445"/>
-            <wp:docPr id="3" name="Picture 3" descr="E:\Liferay7\BrainTree_POC\screenshots\sandbox_customers.png"/>
-            <wp:cNvGraphicFramePr>
-              <a:graphicFrameLocks xmlns:a="http://schemas.openxmlformats.org/drawingml/2006/main" noChangeAspect="1"/>
-            </wp:cNvGraphicFramePr>
-            <a:graphic xmlns:a="http://schemas.openxmlformats.org/drawingml/2006/main">
-              <a:graphicData uri="http://schemas.openxmlformats.org/drawingml/2006/picture">
-                <pic:pic xmlns:pic="http://schemas.openxmlformats.org/drawingml/2006/picture">
-                  <pic:nvPicPr>
-                    <pic:cNvPr id="0" name="Picture 4" descr="E:\Liferay7\BrainTree_POC\screenshots\sandbox_customers.png"/>
+                    <pic:cNvPr id="0" name="Picture 5" descr="E:\Liferay7\BrainTree_POC\screenshots\create_master_merchant.png"/>
                     <pic:cNvPicPr>
                       <a:picLocks noChangeAspect="1" noChangeArrowheads="1"/>
                     </pic:cNvPicPr>
@@ -1355,7 +1429,7 @@
                   <pic:spPr bwMode="auto">
                     <a:xfrm>
                       <a:off x="0" y="0"/>
-                      <a:ext cx="6276975" cy="3234673"/>
+                      <a:ext cx="6299419" cy="3030583"/>
                     </a:xfrm>
                     <a:prstGeom prst="rect">
                       <a:avLst/>
@@ -1374,6 +1448,18 @@
     </w:p>
     <w:p>
       <w:pPr>
+        <w:spacing w:before="100" w:beforeAutospacing="1" w:after="100" w:afterAutospacing="1" w:line="360" w:lineRule="auto"/>
+        <w:rPr>
+          <w:rFonts w:eastAsia="Times New Roman" w:cstheme="minorHAnsi"/>
+          <w:color w:val="333333"/>
+          <w:sz w:val="24"/>
+          <w:szCs w:val="24"/>
+          <w:lang w:val="en-IN" w:eastAsia="en-IN"/>
+        </w:rPr>
+      </w:pPr>
+    </w:p>
+    <w:p>
+      <w:pPr>
         <w:numPr>
           <w:ilvl w:val="0"/>
           <w:numId w:val="6"/>
@@ -1396,21 +1482,8 @@
           <w:szCs w:val="24"/>
           <w:lang w:val="en-IN" w:eastAsia="en-IN"/>
         </w:rPr>
-        <w:t>You can see list of merchant details from Account-&gt;Merchant account info-&gt;View all merchant accounts.</w:t>
-      </w:r>
-      <w:r>
-        <w:rPr>
-          <w:rFonts w:ascii="Times New Roman" w:eastAsia="Times New Roman" w:hAnsi="Times New Roman" w:cs="Times New Roman"/>
-          <w:snapToGrid w:val="0"/>
-          <w:color w:val="000000"/>
-          <w:w w:val="0"/>
-          <w:sz w:val="0"/>
-          <w:szCs w:val="0"/>
-          <w:u w:color="000000"/>
-          <w:bdr w:val="none" w:sz="0" w:space="0" w:color="000000"/>
-          <w:shd w:val="clear" w:color="000000" w:fill="000000"/>
-        </w:rPr>
-        <w:t xml:space="preserve"> </w:t>
+        <w:lastRenderedPageBreak/>
+        <w:t>You can see list of customer details from Vault-&gt;select start and end date-&gt;search.</w:t>
       </w:r>
     </w:p>
     <w:p>
@@ -1431,12 +1504,13 @@
           <w:color w:val="333333"/>
           <w:sz w:val="24"/>
           <w:szCs w:val="24"/>
+          <w:lang w:val="en-IN" w:eastAsia="en-IN"/>
         </w:rPr>
         <w:drawing>
-          <wp:inline distT="0" distB="0" distL="0" distR="0" wp14:anchorId="443DC98E" wp14:editId="116A20BC">
-            <wp:extent cx="6276975" cy="3339199"/>
-            <wp:effectExtent l="0" t="0" r="0" b="0"/>
-            <wp:docPr id="13" name="Picture 13" descr="E:\Liferay7\BrainTree_POC\screenshots\sandbox_merchants.png"/>
+          <wp:inline distT="0" distB="0" distL="0" distR="0">
+            <wp:extent cx="6276975" cy="3105150"/>
+            <wp:effectExtent l="0" t="0" r="9525" b="0"/>
+            <wp:docPr id="6" name="Picture 6" descr="E:\Liferay7\BrainTree_POC\screenshots\sandbox_customers.png"/>
             <wp:cNvGraphicFramePr>
               <a:graphicFrameLocks xmlns:a="http://schemas.openxmlformats.org/drawingml/2006/main" noChangeAspect="1"/>
             </wp:cNvGraphicFramePr>
@@ -1444,7 +1518,7 @@
               <a:graphicData uri="http://schemas.openxmlformats.org/drawingml/2006/picture">
                 <pic:pic xmlns:pic="http://schemas.openxmlformats.org/drawingml/2006/picture">
                   <pic:nvPicPr>
-                    <pic:cNvPr id="0" name="Picture 15" descr="E:\Liferay7\BrainTree_POC\screenshots\sandbox_merchants.png"/>
+                    <pic:cNvPr id="0" name="Picture 6" descr="E:\Liferay7\BrainTree_POC\screenshots\sandbox_customers.png"/>
                     <pic:cNvPicPr>
                       <a:picLocks noChangeAspect="1" noChangeArrowheads="1"/>
                     </pic:cNvPicPr>
@@ -1465,7 +1539,7 @@
                   <pic:spPr bwMode="auto">
                     <a:xfrm>
                       <a:off x="0" y="0"/>
-                      <a:ext cx="6276975" cy="3339199"/>
+                      <a:ext cx="6284677" cy="3108960"/>
                     </a:xfrm>
                     <a:prstGeom prst="rect">
                       <a:avLst/>
@@ -1506,8 +1580,21 @@
           <w:szCs w:val="24"/>
           <w:lang w:val="en-IN" w:eastAsia="en-IN"/>
         </w:rPr>
-        <w:lastRenderedPageBreak/>
-        <w:t>You can see list of transactions from Transactions-&gt;Select start and end date-&gt;Search.</w:t>
+        <w:t>You can see list of merchant details from Account-&gt;Merchant account info-&gt;View all merchant accounts.</w:t>
+      </w:r>
+      <w:r>
+        <w:rPr>
+          <w:rFonts w:ascii="Times New Roman" w:eastAsia="Times New Roman" w:hAnsi="Times New Roman" w:cs="Times New Roman"/>
+          <w:snapToGrid w:val="0"/>
+          <w:color w:val="000000"/>
+          <w:w w:val="0"/>
+          <w:sz w:val="0"/>
+          <w:szCs w:val="0"/>
+          <w:u w:color="000000"/>
+          <w:bdr w:val="none" w:sz="0" w:space="0" w:color="000000"/>
+          <w:shd w:val="clear" w:color="000000" w:fill="000000"/>
+        </w:rPr>
+        <w:t xml:space="preserve"> </w:t>
       </w:r>
     </w:p>
     <w:p>
@@ -1528,12 +1615,13 @@
           <w:color w:val="333333"/>
           <w:sz w:val="24"/>
           <w:szCs w:val="24"/>
+          <w:lang w:val="en-IN" w:eastAsia="en-IN"/>
         </w:rPr>
         <w:drawing>
-          <wp:inline distT="0" distB="0" distL="0" distR="0" wp14:anchorId="2F767F19" wp14:editId="6FF6C1C3">
-            <wp:extent cx="6229350" cy="3339199"/>
+          <wp:inline distT="0" distB="0" distL="0" distR="0">
+            <wp:extent cx="6276975" cy="3341643"/>
             <wp:effectExtent l="0" t="0" r="0" b="0"/>
-            <wp:docPr id="12" name="Picture 12" descr="E:\Liferay7\BrainTree_POC\screenshots\sandbox_transactions.png"/>
+            <wp:docPr id="2" name="Picture 2" descr="E:\Liferay7\BrainTree_POC\screenshots\sandbox_merchants.png"/>
             <wp:cNvGraphicFramePr>
               <a:graphicFrameLocks xmlns:a="http://schemas.openxmlformats.org/drawingml/2006/main" noChangeAspect="1"/>
             </wp:cNvGraphicFramePr>
@@ -1541,7 +1629,7 @@
               <a:graphicData uri="http://schemas.openxmlformats.org/drawingml/2006/picture">
                 <pic:pic xmlns:pic="http://schemas.openxmlformats.org/drawingml/2006/picture">
                   <pic:nvPicPr>
-                    <pic:cNvPr id="0" name="Picture 14" descr="E:\Liferay7\BrainTree_POC\screenshots\sandbox_transactions.png"/>
+                    <pic:cNvPr id="0" name="Picture 3" descr="E:\Liferay7\BrainTree_POC\screenshots\sandbox_merchants.png"/>
                     <pic:cNvPicPr>
                       <a:picLocks noChangeAspect="1" noChangeArrowheads="1"/>
                     </pic:cNvPicPr>
@@ -1562,7 +1650,7 @@
                   <pic:spPr bwMode="auto">
                     <a:xfrm>
                       <a:off x="0" y="0"/>
-                      <a:ext cx="6229350" cy="3339199"/>
+                      <a:ext cx="6276975" cy="3341643"/>
                     </a:xfrm>
                     <a:prstGeom prst="rect">
                       <a:avLst/>
@@ -1581,6 +1669,104 @@
     </w:p>
     <w:p>
       <w:pPr>
+        <w:numPr>
+          <w:ilvl w:val="0"/>
+          <w:numId w:val="6"/>
+        </w:numPr>
+        <w:spacing w:before="100" w:beforeAutospacing="1" w:after="100" w:afterAutospacing="1" w:line="360" w:lineRule="auto"/>
+        <w:ind w:left="0"/>
+        <w:rPr>
+          <w:rFonts w:eastAsia="Times New Roman" w:cstheme="minorHAnsi"/>
+          <w:color w:val="333333"/>
+          <w:sz w:val="24"/>
+          <w:szCs w:val="24"/>
+          <w:lang w:val="en-IN" w:eastAsia="en-IN"/>
+        </w:rPr>
+      </w:pPr>
+      <w:r>
+        <w:rPr>
+          <w:rFonts w:eastAsia="Times New Roman" w:cstheme="minorHAnsi"/>
+          <w:color w:val="333333"/>
+          <w:sz w:val="24"/>
+          <w:szCs w:val="24"/>
+          <w:lang w:val="en-IN" w:eastAsia="en-IN"/>
+        </w:rPr>
+        <w:lastRenderedPageBreak/>
+        <w:t>You can see list of transactions from Transactions-&gt;Select start and end date-&gt;Search.</w:t>
+      </w:r>
+    </w:p>
+    <w:p>
+      <w:pPr>
+        <w:spacing w:before="100" w:beforeAutospacing="1" w:after="100" w:afterAutospacing="1" w:line="360" w:lineRule="auto"/>
+        <w:rPr>
+          <w:rFonts w:eastAsia="Times New Roman" w:cstheme="minorHAnsi"/>
+          <w:color w:val="333333"/>
+          <w:sz w:val="24"/>
+          <w:szCs w:val="24"/>
+          <w:lang w:val="en-IN" w:eastAsia="en-IN"/>
+        </w:rPr>
+      </w:pPr>
+      <w:r>
+        <w:rPr>
+          <w:rFonts w:eastAsia="Times New Roman" w:cstheme="minorHAnsi"/>
+          <w:noProof/>
+          <w:color w:val="333333"/>
+          <w:sz w:val="24"/>
+          <w:szCs w:val="24"/>
+          <w:lang w:val="en-IN" w:eastAsia="en-IN"/>
+        </w:rPr>
+        <w:drawing>
+          <wp:inline distT="0" distB="0" distL="0" distR="0">
+            <wp:extent cx="6267450" cy="3257550"/>
+            <wp:effectExtent l="0" t="0" r="0" b="0"/>
+            <wp:docPr id="1" name="Picture 1" descr="E:\Liferay7\BrainTree_POC\screenshots\sandbox_transactions.png"/>
+            <wp:cNvGraphicFramePr>
+              <a:graphicFrameLocks xmlns:a="http://schemas.openxmlformats.org/drawingml/2006/main" noChangeAspect="1"/>
+            </wp:cNvGraphicFramePr>
+            <a:graphic xmlns:a="http://schemas.openxmlformats.org/drawingml/2006/main">
+              <a:graphicData uri="http://schemas.openxmlformats.org/drawingml/2006/picture">
+                <pic:pic xmlns:pic="http://schemas.openxmlformats.org/drawingml/2006/picture">
+                  <pic:nvPicPr>
+                    <pic:cNvPr id="0" name="Picture 2" descr="E:\Liferay7\BrainTree_POC\screenshots\sandbox_transactions.png"/>
+                    <pic:cNvPicPr>
+                      <a:picLocks noChangeAspect="1" noChangeArrowheads="1"/>
+                    </pic:cNvPicPr>
+                  </pic:nvPicPr>
+                  <pic:blipFill>
+                    <a:blip r:embed="rId11">
+                      <a:extLst>
+                        <a:ext uri="{28A0092B-C50C-407E-A947-70E740481C1C}">
+                          <a14:useLocalDpi xmlns:a14="http://schemas.microsoft.com/office/drawing/2010/main" val="0"/>
+                        </a:ext>
+                      </a:extLst>
+                    </a:blip>
+                    <a:srcRect/>
+                    <a:stretch>
+                      <a:fillRect/>
+                    </a:stretch>
+                  </pic:blipFill>
+                  <pic:spPr bwMode="auto">
+                    <a:xfrm>
+                      <a:off x="0" y="0"/>
+                      <a:ext cx="6276403" cy="3262203"/>
+                    </a:xfrm>
+                    <a:prstGeom prst="rect">
+                      <a:avLst/>
+                    </a:prstGeom>
+                    <a:noFill/>
+                    <a:ln>
+                      <a:noFill/>
+                    </a:ln>
+                  </pic:spPr>
+                </pic:pic>
+              </a:graphicData>
+            </a:graphic>
+          </wp:inline>
+        </w:drawing>
+      </w:r>
+    </w:p>
+    <w:p>
+      <w:pPr>
         <w:spacing w:before="100" w:beforeAutospacing="1" w:after="100" w:afterAutospacing="1" w:line="360" w:lineRule="auto"/>
         <w:rPr>
           <w:rFonts w:eastAsia="Times New Roman" w:cstheme="minorHAnsi"/>
@@ -1898,8 +2084,6 @@
         </w:rPr>
         <w:t>.properties</w:t>
       </w:r>
-      <w:bookmarkStart w:id="0" w:name="_GoBack"/>
-      <w:bookmarkEnd w:id="0"/>
     </w:p>
     <w:p>
       <w:pPr>
@@ -2700,7 +2884,7 @@
 </file>
 
 <file path=word/numbering.xml><?xml version="1.0" encoding="utf-8"?>
-<w:numbering xmlns:wpc="http://schemas.microsoft.com/office/word/2010/wordprocessingCanvas" xmlns:mo="http://schemas.microsoft.com/office/mac/office/2008/main" xmlns:mc="http://schemas.openxmlformats.org/markup-compatibility/2006" xmlns:mv="urn:schemas-microsoft-com:mac:vml" xmlns:o="urn:schemas-microsoft-com:office:office" xmlns:r="http://schemas.openxmlformats.org/officeDocument/2006/relationships" xmlns:m="http://schemas.openxmlformats.org/officeDocument/2006/math" xmlns:v="urn:schemas-microsoft-com:vml" xmlns:wp14="http://schemas.microsoft.com/office/word/2010/wordprocessingDrawing" xmlns:wp="http://schemas.openxmlformats.org/drawingml/2006/wordprocessingDrawing" xmlns:w10="urn:schemas-microsoft-com:office:word" xmlns:w="http://schemas.openxmlformats.org/wordprocessingml/2006/main" xmlns:w14="http://schemas.microsoft.com/office/word/2010/wordml" xmlns:w15="http://schemas.microsoft.com/office/word/2012/wordml" xmlns:wpg="http://schemas.microsoft.com/office/word/2010/wordprocessingGroup" xmlns:wpi="http://schemas.microsoft.com/office/word/2010/wordprocessingInk" xmlns:wne="http://schemas.microsoft.com/office/word/2006/wordml" xmlns:wps="http://schemas.microsoft.com/office/word/2010/wordprocessingShape" mc:Ignorable="w14 w15 wp14">
+<w:numbering xmlns:wpc="http://schemas.microsoft.com/office/word/2010/wordprocessingCanvas" xmlns:mc="http://schemas.openxmlformats.org/markup-compatibility/2006" xmlns:o="urn:schemas-microsoft-com:office:office" xmlns:r="http://schemas.openxmlformats.org/officeDocument/2006/relationships" xmlns:m="http://schemas.openxmlformats.org/officeDocument/2006/math" xmlns:v="urn:schemas-microsoft-com:vml" xmlns:wp14="http://schemas.microsoft.com/office/word/2010/wordprocessingDrawing" xmlns:wp="http://schemas.openxmlformats.org/drawingml/2006/wordprocessingDrawing" xmlns:w10="urn:schemas-microsoft-com:office:word" xmlns:w="http://schemas.openxmlformats.org/wordprocessingml/2006/main" xmlns:w14="http://schemas.microsoft.com/office/word/2010/wordml" xmlns:wpg="http://schemas.microsoft.com/office/word/2010/wordprocessingGroup" xmlns:wpi="http://schemas.microsoft.com/office/word/2010/wordprocessingInk" xmlns:wne="http://schemas.microsoft.com/office/word/2006/wordml" xmlns:wps="http://schemas.microsoft.com/office/word/2010/wordprocessingShape" mc:Ignorable="w14 wp14">
   <w:numPicBullet w:numPicBulletId="0">
     <w:pict>
       <v:shapetype id="_x0000_t75" coordsize="21600,21600" o:spt="75" o:preferrelative="t" path="m@4@5l@4@11@9@11@9@5xe" filled="f" stroked="f">
@@ -2722,7 +2906,7 @@
         <v:path o:extrusionok="f" gradientshapeok="t" o:connecttype="rect"/>
         <o:lock v:ext="edit" aspectratio="t"/>
       </v:shapetype>
-      <v:shape id="_x0000_i1033" type="#_x0000_t75" style="width:11pt;height:11pt" o:bullet="t">
+      <v:shape id="_x0000_i1034" type="#_x0000_t75" style="width:11.25pt;height:11.25pt" o:bullet="t">
         <v:imagedata r:id="rId1" o:title="msoA97A"/>
       </v:shape>
     </w:pict>
@@ -5480,7 +5664,7 @@
 </file>
 
 <file path=word/styles.xml><?xml version="1.0" encoding="utf-8"?>
-<w:styles xmlns:mc="http://schemas.openxmlformats.org/markup-compatibility/2006" xmlns:r="http://schemas.openxmlformats.org/officeDocument/2006/relationships" xmlns:w="http://schemas.openxmlformats.org/wordprocessingml/2006/main" xmlns:w14="http://schemas.microsoft.com/office/word/2010/wordml" xmlns:w15="http://schemas.microsoft.com/office/word/2012/wordml" mc:Ignorable="w14 w15">
+<w:styles xmlns:mc="http://schemas.openxmlformats.org/markup-compatibility/2006" xmlns:r="http://schemas.openxmlformats.org/officeDocument/2006/relationships" xmlns:w="http://schemas.openxmlformats.org/wordprocessingml/2006/main" xmlns:w14="http://schemas.microsoft.com/office/word/2010/wordml" mc:Ignorable="w14">
   <w:docDefaults>
     <w:rPrDefault>
       <w:rPr>
@@ -5496,387 +5680,398 @@
       </w:pPr>
     </w:pPrDefault>
   </w:docDefaults>
-  <w:latentStyles w:defLockedState="0" w:defUIPriority="99" w:defSemiHidden="0" w:defUnhideWhenUsed="0" w:defQFormat="0" w:count="380">
-    <w:lsdException w:name="Normal" w:uiPriority="0" w:qFormat="1"/>
-    <w:lsdException w:name="heading 1" w:uiPriority="9" w:qFormat="1"/>
-    <w:lsdException w:name="heading 2" w:semiHidden="1" w:uiPriority="9" w:unhideWhenUsed="1" w:qFormat="1"/>
-    <w:lsdException w:name="heading 3" w:semiHidden="1" w:uiPriority="9" w:unhideWhenUsed="1" w:qFormat="1"/>
-    <w:lsdException w:name="heading 4" w:semiHidden="1" w:uiPriority="9" w:unhideWhenUsed="1" w:qFormat="1"/>
-    <w:lsdException w:name="heading 5" w:semiHidden="1" w:uiPriority="9" w:unhideWhenUsed="1" w:qFormat="1"/>
-    <w:lsdException w:name="heading 6" w:semiHidden="1" w:uiPriority="9" w:unhideWhenUsed="1" w:qFormat="1"/>
-    <w:lsdException w:name="heading 7" w:semiHidden="1" w:uiPriority="9" w:unhideWhenUsed="1" w:qFormat="1"/>
-    <w:lsdException w:name="heading 8" w:semiHidden="1" w:uiPriority="9" w:unhideWhenUsed="1" w:qFormat="1"/>
-    <w:lsdException w:name="heading 9" w:semiHidden="1" w:uiPriority="9" w:unhideWhenUsed="1" w:qFormat="1"/>
-    <w:lsdException w:name="index 1" w:semiHidden="1" w:unhideWhenUsed="1"/>
-    <w:lsdException w:name="index 2" w:semiHidden="1" w:unhideWhenUsed="1"/>
-    <w:lsdException w:name="index 3" w:semiHidden="1" w:unhideWhenUsed="1"/>
-    <w:lsdException w:name="index 4" w:semiHidden="1" w:unhideWhenUsed="1"/>
-    <w:lsdException w:name="index 5" w:semiHidden="1" w:unhideWhenUsed="1"/>
-    <w:lsdException w:name="index 6" w:semiHidden="1" w:unhideWhenUsed="1"/>
-    <w:lsdException w:name="index 7" w:semiHidden="1" w:unhideWhenUsed="1"/>
-    <w:lsdException w:name="index 8" w:semiHidden="1" w:unhideWhenUsed="1"/>
-    <w:lsdException w:name="index 9" w:semiHidden="1" w:unhideWhenUsed="1"/>
-    <w:lsdException w:name="toc 1" w:semiHidden="1" w:uiPriority="39" w:unhideWhenUsed="1"/>
-    <w:lsdException w:name="toc 2" w:semiHidden="1" w:uiPriority="39" w:unhideWhenUsed="1"/>
-    <w:lsdException w:name="toc 3" w:semiHidden="1" w:uiPriority="39" w:unhideWhenUsed="1"/>
-    <w:lsdException w:name="toc 4" w:semiHidden="1" w:uiPriority="39" w:unhideWhenUsed="1"/>
-    <w:lsdException w:name="toc 5" w:semiHidden="1" w:uiPriority="39" w:unhideWhenUsed="1"/>
-    <w:lsdException w:name="toc 6" w:semiHidden="1" w:uiPriority="39" w:unhideWhenUsed="1"/>
-    <w:lsdException w:name="toc 7" w:semiHidden="1" w:uiPriority="39" w:unhideWhenUsed="1"/>
-    <w:lsdException w:name="toc 8" w:semiHidden="1" w:uiPriority="39" w:unhideWhenUsed="1"/>
-    <w:lsdException w:name="toc 9" w:semiHidden="1" w:uiPriority="39" w:unhideWhenUsed="1"/>
-    <w:lsdException w:name="Normal Indent" w:semiHidden="1" w:unhideWhenUsed="1"/>
-    <w:lsdException w:name="footnote text" w:semiHidden="1" w:unhideWhenUsed="1"/>
-    <w:lsdException w:name="annotation text" w:semiHidden="1" w:unhideWhenUsed="1"/>
-    <w:lsdException w:name="header" w:semiHidden="1" w:unhideWhenUsed="1"/>
-    <w:lsdException w:name="footer" w:semiHidden="1" w:unhideWhenUsed="1"/>
-    <w:lsdException w:name="index heading" w:semiHidden="1" w:unhideWhenUsed="1"/>
-    <w:lsdException w:name="caption" w:semiHidden="1" w:uiPriority="35" w:unhideWhenUsed="1" w:qFormat="1"/>
-    <w:lsdException w:name="table of figures" w:semiHidden="1" w:unhideWhenUsed="1"/>
-    <w:lsdException w:name="envelope address" w:semiHidden="1" w:unhideWhenUsed="1"/>
-    <w:lsdException w:name="envelope return" w:semiHidden="1" w:unhideWhenUsed="1"/>
-    <w:lsdException w:name="footnote reference" w:semiHidden="1" w:unhideWhenUsed="1"/>
-    <w:lsdException w:name="annotation reference" w:semiHidden="1" w:unhideWhenUsed="1"/>
-    <w:lsdException w:name="line number" w:semiHidden="1" w:unhideWhenUsed="1"/>
-    <w:lsdException w:name="page number" w:semiHidden="1" w:unhideWhenUsed="1"/>
-    <w:lsdException w:name="endnote reference" w:semiHidden="1" w:unhideWhenUsed="1"/>
-    <w:lsdException w:name="endnote text" w:semiHidden="1" w:unhideWhenUsed="1"/>
-    <w:lsdException w:name="table of authorities" w:semiHidden="1" w:unhideWhenUsed="1"/>
-    <w:lsdException w:name="macro" w:semiHidden="1" w:unhideWhenUsed="1"/>
-    <w:lsdException w:name="toa heading" w:semiHidden="1" w:unhideWhenUsed="1"/>
-    <w:lsdException w:name="List" w:semiHidden="1" w:unhideWhenUsed="1"/>
-    <w:lsdException w:name="List Bullet" w:semiHidden="1" w:unhideWhenUsed="1"/>
-    <w:lsdException w:name="List Number" w:semiHidden="1" w:unhideWhenUsed="1"/>
-    <w:lsdException w:name="List 2" w:semiHidden="1" w:unhideWhenUsed="1"/>
-    <w:lsdException w:name="List 3" w:semiHidden="1" w:unhideWhenUsed="1"/>
-    <w:lsdException w:name="List 4" w:semiHidden="1" w:unhideWhenUsed="1"/>
-    <w:lsdException w:name="List 5" w:semiHidden="1" w:unhideWhenUsed="1"/>
-    <w:lsdException w:name="List Bullet 2" w:semiHidden="1" w:unhideWhenUsed="1"/>
-    <w:lsdException w:name="List Bullet 3" w:semiHidden="1" w:unhideWhenUsed="1"/>
-    <w:lsdException w:name="List Bullet 4" w:semiHidden="1" w:unhideWhenUsed="1"/>
-    <w:lsdException w:name="List Bullet 5" w:semiHidden="1" w:unhideWhenUsed="1"/>
-    <w:lsdException w:name="List Number 2" w:semiHidden="1" w:unhideWhenUsed="1"/>
-    <w:lsdException w:name="List Number 3" w:semiHidden="1" w:unhideWhenUsed="1"/>
-    <w:lsdException w:name="List Number 4" w:semiHidden="1" w:unhideWhenUsed="1"/>
-    <w:lsdException w:name="List Number 5" w:semiHidden="1" w:unhideWhenUsed="1"/>
-    <w:lsdException w:name="Title" w:uiPriority="10" w:qFormat="1"/>
-    <w:lsdException w:name="Closing" w:semiHidden="1" w:unhideWhenUsed="1"/>
-    <w:lsdException w:name="Signature" w:semiHidden="1" w:unhideWhenUsed="1"/>
-    <w:lsdException w:name="Default Paragraph Font" w:semiHidden="1" w:uiPriority="1" w:unhideWhenUsed="1"/>
-    <w:lsdException w:name="Body Text" w:semiHidden="1" w:unhideWhenUsed="1"/>
-    <w:lsdException w:name="Body Text Indent" w:semiHidden="1" w:unhideWhenUsed="1"/>
-    <w:lsdException w:name="List Continue" w:semiHidden="1" w:unhideWhenUsed="1"/>
-    <w:lsdException w:name="List Continue 2" w:semiHidden="1" w:unhideWhenUsed="1"/>
-    <w:lsdException w:name="List Continue 3" w:semiHidden="1" w:unhideWhenUsed="1"/>
-    <w:lsdException w:name="List Continue 4" w:semiHidden="1" w:unhideWhenUsed="1"/>
-    <w:lsdException w:name="List Continue 5" w:semiHidden="1" w:unhideWhenUsed="1"/>
-    <w:lsdException w:name="Message Header" w:semiHidden="1" w:unhideWhenUsed="1"/>
-    <w:lsdException w:name="Subtitle" w:uiPriority="11" w:qFormat="1"/>
-    <w:lsdException w:name="Salutation" w:semiHidden="1" w:unhideWhenUsed="1"/>
-    <w:lsdException w:name="Date" w:semiHidden="1" w:unhideWhenUsed="1"/>
-    <w:lsdException w:name="Body Text First Indent" w:semiHidden="1" w:unhideWhenUsed="1"/>
-    <w:lsdException w:name="Body Text First Indent 2" w:semiHidden="1" w:unhideWhenUsed="1"/>
-    <w:lsdException w:name="Note Heading" w:semiHidden="1" w:unhideWhenUsed="1"/>
-    <w:lsdException w:name="Body Text 2" w:semiHidden="1" w:unhideWhenUsed="1"/>
-    <w:lsdException w:name="Body Text 3" w:semiHidden="1" w:unhideWhenUsed="1"/>
-    <w:lsdException w:name="Body Text Indent 2" w:semiHidden="1" w:unhideWhenUsed="1"/>
-    <w:lsdException w:name="Body Text Indent 3" w:semiHidden="1" w:unhideWhenUsed="1"/>
-    <w:lsdException w:name="Block Text" w:semiHidden="1" w:unhideWhenUsed="1"/>
-    <w:lsdException w:name="Hyperlink" w:semiHidden="1" w:unhideWhenUsed="1"/>
-    <w:lsdException w:name="FollowedHyperlink" w:semiHidden="1" w:unhideWhenUsed="1"/>
-    <w:lsdException w:name="Strong" w:uiPriority="22" w:qFormat="1"/>
-    <w:lsdException w:name="Emphasis" w:uiPriority="20" w:qFormat="1"/>
-    <w:lsdException w:name="Document Map" w:semiHidden="1" w:unhideWhenUsed="1"/>
-    <w:lsdException w:name="Plain Text" w:semiHidden="1" w:unhideWhenUsed="1"/>
-    <w:lsdException w:name="E-mail Signature" w:semiHidden="1" w:unhideWhenUsed="1"/>
-    <w:lsdException w:name="HTML Top of Form" w:semiHidden="1" w:unhideWhenUsed="1"/>
-    <w:lsdException w:name="HTML Bottom of Form" w:semiHidden="1" w:unhideWhenUsed="1"/>
-    <w:lsdException w:name="Normal (Web)" w:semiHidden="1" w:unhideWhenUsed="1"/>
-    <w:lsdException w:name="HTML Acronym" w:semiHidden="1" w:unhideWhenUsed="1"/>
-    <w:lsdException w:name="HTML Address" w:semiHidden="1" w:unhideWhenUsed="1"/>
-    <w:lsdException w:name="HTML Cite" w:semiHidden="1" w:unhideWhenUsed="1"/>
-    <w:lsdException w:name="HTML Code" w:semiHidden="1" w:unhideWhenUsed="1"/>
-    <w:lsdException w:name="HTML Definition" w:semiHidden="1" w:unhideWhenUsed="1"/>
-    <w:lsdException w:name="HTML Keyboard" w:semiHidden="1" w:unhideWhenUsed="1"/>
-    <w:lsdException w:name="HTML Preformatted" w:semiHidden="1" w:unhideWhenUsed="1"/>
-    <w:lsdException w:name="HTML Sample" w:semiHidden="1" w:unhideWhenUsed="1"/>
-    <w:lsdException w:name="HTML Typewriter" w:semiHidden="1" w:unhideWhenUsed="1"/>
-    <w:lsdException w:name="HTML Variable" w:semiHidden="1" w:unhideWhenUsed="1"/>
-    <w:lsdException w:name="Normal Table" w:semiHidden="1" w:unhideWhenUsed="1"/>
-    <w:lsdException w:name="annotation subject" w:semiHidden="1" w:unhideWhenUsed="1"/>
-    <w:lsdException w:name="No List" w:semiHidden="1" w:unhideWhenUsed="1"/>
-    <w:lsdException w:name="Outline List 1" w:semiHidden="1" w:unhideWhenUsed="1"/>
-    <w:lsdException w:name="Outline List 2" w:semiHidden="1" w:unhideWhenUsed="1"/>
-    <w:lsdException w:name="Outline List 3" w:semiHidden="1" w:unhideWhenUsed="1"/>
-    <w:lsdException w:name="Table Simple 1" w:semiHidden="1" w:unhideWhenUsed="1"/>
-    <w:lsdException w:name="Table Simple 2" w:semiHidden="1" w:unhideWhenUsed="1"/>
-    <w:lsdException w:name="Table Simple 3" w:semiHidden="1" w:unhideWhenUsed="1"/>
-    <w:lsdException w:name="Table Classic 1" w:semiHidden="1" w:unhideWhenUsed="1"/>
-    <w:lsdException w:name="Table Classic 2" w:semiHidden="1" w:unhideWhenUsed="1"/>
-    <w:lsdException w:name="Table Classic 3" w:semiHidden="1" w:unhideWhenUsed="1"/>
-    <w:lsdException w:name="Table Classic 4" w:semiHidden="1" w:unhideWhenUsed="1"/>
-    <w:lsdException w:name="Table Colorful 1" w:semiHidden="1" w:unhideWhenUsed="1"/>
-    <w:lsdException w:name="Table Colorful 2" w:semiHidden="1" w:unhideWhenUsed="1"/>
-    <w:lsdException w:name="Table Colorful 3" w:semiHidden="1" w:unhideWhenUsed="1"/>
-    <w:lsdException w:name="Table Columns 1" w:semiHidden="1" w:unhideWhenUsed="1"/>
-    <w:lsdException w:name="Table Columns 2" w:semiHidden="1" w:unhideWhenUsed="1"/>
-    <w:lsdException w:name="Table Columns 3" w:semiHidden="1" w:unhideWhenUsed="1"/>
-    <w:lsdException w:name="Table Columns 4" w:semiHidden="1" w:unhideWhenUsed="1"/>
-    <w:lsdException w:name="Table Columns 5" w:semiHidden="1" w:unhideWhenUsed="1"/>
-    <w:lsdException w:name="Table Grid 1" w:semiHidden="1" w:unhideWhenUsed="1"/>
-    <w:lsdException w:name="Table Grid 2" w:semiHidden="1" w:unhideWhenUsed="1"/>
-    <w:lsdException w:name="Table Grid 3" w:semiHidden="1" w:unhideWhenUsed="1"/>
-    <w:lsdException w:name="Table Grid 4" w:semiHidden="1" w:unhideWhenUsed="1"/>
-    <w:lsdException w:name="Table Grid 5" w:semiHidden="1" w:unhideWhenUsed="1"/>
-    <w:lsdException w:name="Table Grid 6" w:semiHidden="1" w:unhideWhenUsed="1"/>
-    <w:lsdException w:name="Table Grid 7" w:semiHidden="1" w:unhideWhenUsed="1"/>
-    <w:lsdException w:name="Table Grid 8" w:semiHidden="1" w:unhideWhenUsed="1"/>
-    <w:lsdException w:name="Table List 1" w:semiHidden="1" w:unhideWhenUsed="1"/>
-    <w:lsdException w:name="Table List 2" w:semiHidden="1" w:unhideWhenUsed="1"/>
-    <w:lsdException w:name="Table List 3" w:semiHidden="1" w:unhideWhenUsed="1"/>
-    <w:lsdException w:name="Table List 4" w:semiHidden="1" w:unhideWhenUsed="1"/>
-    <w:lsdException w:name="Table List 5" w:semiHidden="1" w:unhideWhenUsed="1"/>
-    <w:lsdException w:name="Table List 6" w:semiHidden="1" w:unhideWhenUsed="1"/>
-    <w:lsdException w:name="Table List 7" w:semiHidden="1" w:unhideWhenUsed="1"/>
-    <w:lsdException w:name="Table List 8" w:semiHidden="1" w:unhideWhenUsed="1"/>
-    <w:lsdException w:name="Table 3D effects 1" w:semiHidden="1" w:unhideWhenUsed="1"/>
-    <w:lsdException w:name="Table 3D effects 2" w:semiHidden="1" w:unhideWhenUsed="1"/>
-    <w:lsdException w:name="Table 3D effects 3" w:semiHidden="1" w:unhideWhenUsed="1"/>
-    <w:lsdException w:name="Table Contemporary" w:semiHidden="1" w:unhideWhenUsed="1"/>
-    <w:lsdException w:name="Table Elegant" w:semiHidden="1" w:unhideWhenUsed="1"/>
-    <w:lsdException w:name="Table Professional" w:semiHidden="1" w:unhideWhenUsed="1"/>
-    <w:lsdException w:name="Table Subtle 1" w:semiHidden="1" w:unhideWhenUsed="1"/>
-    <w:lsdException w:name="Table Subtle 2" w:semiHidden="1" w:unhideWhenUsed="1"/>
-    <w:lsdException w:name="Table Web 1" w:semiHidden="1" w:unhideWhenUsed="1"/>
-    <w:lsdException w:name="Table Web 2" w:semiHidden="1" w:unhideWhenUsed="1"/>
-    <w:lsdException w:name="Table Web 3" w:semiHidden="1" w:unhideWhenUsed="1"/>
-    <w:lsdException w:name="Balloon Text" w:semiHidden="1" w:unhideWhenUsed="1"/>
-    <w:lsdException w:name="Table Grid" w:uiPriority="59"/>
-    <w:lsdException w:name="Table Theme" w:semiHidden="1" w:unhideWhenUsed="1"/>
-    <w:lsdException w:name="Note Level 1" w:semiHidden="1" w:unhideWhenUsed="1"/>
-    <w:lsdException w:name="Note Level 2" w:semiHidden="1" w:unhideWhenUsed="1"/>
-    <w:lsdException w:name="Note Level 3" w:semiHidden="1" w:unhideWhenUsed="1"/>
-    <w:lsdException w:name="Note Level 4" w:semiHidden="1" w:unhideWhenUsed="1"/>
-    <w:lsdException w:name="Note Level 5" w:semiHidden="1" w:unhideWhenUsed="1"/>
-    <w:lsdException w:name="Note Level 6" w:semiHidden="1" w:unhideWhenUsed="1"/>
-    <w:lsdException w:name="Note Level 7" w:semiHidden="1" w:unhideWhenUsed="1"/>
-    <w:lsdException w:name="Note Level 8" w:semiHidden="1" w:unhideWhenUsed="1"/>
-    <w:lsdException w:name="Note Level 9" w:semiHidden="1" w:unhideWhenUsed="1"/>
-    <w:lsdException w:name="Placeholder Text" w:semiHidden="1"/>
-    <w:lsdException w:name="No Spacing" w:uiPriority="1" w:qFormat="1"/>
-    <w:lsdException w:name="Light Shading" w:uiPriority="60"/>
-    <w:lsdException w:name="Light List" w:uiPriority="61"/>
-    <w:lsdException w:name="Light Grid" w:uiPriority="62"/>
-    <w:lsdException w:name="Medium Shading 1" w:uiPriority="63"/>
-    <w:lsdException w:name="Medium Shading 2" w:uiPriority="64"/>
-    <w:lsdException w:name="Medium List 1" w:uiPriority="65"/>
-    <w:lsdException w:name="Medium List 2" w:uiPriority="66"/>
-    <w:lsdException w:name="Medium Grid 1" w:uiPriority="67"/>
-    <w:lsdException w:name="Medium Grid 2" w:uiPriority="68"/>
-    <w:lsdException w:name="Medium Grid 3" w:uiPriority="69"/>
-    <w:lsdException w:name="Dark List" w:uiPriority="70"/>
-    <w:lsdException w:name="Colorful Shading" w:uiPriority="71"/>
-    <w:lsdException w:name="Colorful List" w:uiPriority="72"/>
-    <w:lsdException w:name="Colorful Grid" w:uiPriority="73"/>
-    <w:lsdException w:name="Light Shading Accent 1" w:uiPriority="60"/>
-    <w:lsdException w:name="Light List Accent 1" w:uiPriority="61"/>
-    <w:lsdException w:name="Light Grid Accent 1" w:uiPriority="62"/>
-    <w:lsdException w:name="Medium Shading 1 Accent 1" w:uiPriority="63"/>
-    <w:lsdException w:name="Medium Shading 2 Accent 1" w:uiPriority="64"/>
-    <w:lsdException w:name="Medium List 1 Accent 1" w:uiPriority="65"/>
-    <w:lsdException w:name="Revision" w:semiHidden="1"/>
-    <w:lsdException w:name="List Paragraph" w:uiPriority="34" w:qFormat="1"/>
-    <w:lsdException w:name="Quote" w:uiPriority="29" w:qFormat="1"/>
-    <w:lsdException w:name="Intense Quote" w:uiPriority="30" w:qFormat="1"/>
-    <w:lsdException w:name="Medium List 2 Accent 1" w:uiPriority="66"/>
-    <w:lsdException w:name="Medium Grid 1 Accent 1" w:uiPriority="67"/>
-    <w:lsdException w:name="Medium Grid 2 Accent 1" w:uiPriority="68"/>
-    <w:lsdException w:name="Medium Grid 3 Accent 1" w:uiPriority="69"/>
-    <w:lsdException w:name="Dark List Accent 1" w:uiPriority="70"/>
-    <w:lsdException w:name="Colorful Shading Accent 1" w:uiPriority="71"/>
-    <w:lsdException w:name="Colorful List Accent 1" w:uiPriority="72"/>
-    <w:lsdException w:name="Colorful Grid Accent 1" w:uiPriority="73"/>
-    <w:lsdException w:name="Light Shading Accent 2" w:uiPriority="60"/>
-    <w:lsdException w:name="Light List Accent 2" w:uiPriority="61"/>
-    <w:lsdException w:name="Light Grid Accent 2" w:uiPriority="62"/>
-    <w:lsdException w:name="Medium Shading 1 Accent 2" w:uiPriority="63"/>
-    <w:lsdException w:name="Medium Shading 2 Accent 2" w:uiPriority="64"/>
-    <w:lsdException w:name="Medium List 1 Accent 2" w:uiPriority="65"/>
-    <w:lsdException w:name="Medium List 2 Accent 2" w:uiPriority="66"/>
-    <w:lsdException w:name="Medium Grid 1 Accent 2" w:uiPriority="67"/>
-    <w:lsdException w:name="Medium Grid 2 Accent 2" w:uiPriority="68"/>
-    <w:lsdException w:name="Medium Grid 3 Accent 2" w:uiPriority="69"/>
-    <w:lsdException w:name="Dark List Accent 2" w:uiPriority="70"/>
-    <w:lsdException w:name="Colorful Shading Accent 2" w:uiPriority="71"/>
-    <w:lsdException w:name="Colorful List Accent 2" w:uiPriority="72"/>
-    <w:lsdException w:name="Colorful Grid Accent 2" w:uiPriority="73"/>
-    <w:lsdException w:name="Light Shading Accent 3" w:uiPriority="60"/>
-    <w:lsdException w:name="Light List Accent 3" w:uiPriority="61"/>
-    <w:lsdException w:name="Light Grid Accent 3" w:uiPriority="62"/>
-    <w:lsdException w:name="Medium Shading 1 Accent 3" w:uiPriority="63"/>
-    <w:lsdException w:name="Medium Shading 2 Accent 3" w:uiPriority="64"/>
-    <w:lsdException w:name="Medium List 1 Accent 3" w:uiPriority="65"/>
-    <w:lsdException w:name="Medium List 2 Accent 3" w:uiPriority="66"/>
-    <w:lsdException w:name="Medium Grid 1 Accent 3" w:uiPriority="67"/>
-    <w:lsdException w:name="Medium Grid 2 Accent 3" w:uiPriority="68"/>
-    <w:lsdException w:name="Medium Grid 3 Accent 3" w:uiPriority="69"/>
-    <w:lsdException w:name="Dark List Accent 3" w:uiPriority="70"/>
-    <w:lsdException w:name="Colorful Shading Accent 3" w:uiPriority="71"/>
-    <w:lsdException w:name="Colorful List Accent 3" w:uiPriority="72"/>
-    <w:lsdException w:name="Colorful Grid Accent 3" w:uiPriority="73"/>
-    <w:lsdException w:name="Light Shading Accent 4" w:uiPriority="60"/>
-    <w:lsdException w:name="Light List Accent 4" w:uiPriority="61"/>
-    <w:lsdException w:name="Light Grid Accent 4" w:uiPriority="62"/>
-    <w:lsdException w:name="Medium Shading 1 Accent 4" w:uiPriority="63"/>
-    <w:lsdException w:name="Medium Shading 2 Accent 4" w:uiPriority="64"/>
-    <w:lsdException w:name="Medium List 1 Accent 4" w:uiPriority="65"/>
-    <w:lsdException w:name="Medium List 2 Accent 4" w:uiPriority="66"/>
-    <w:lsdException w:name="Medium Grid 1 Accent 4" w:uiPriority="67"/>
-    <w:lsdException w:name="Medium Grid 2 Accent 4" w:uiPriority="68"/>
-    <w:lsdException w:name="Medium Grid 3 Accent 4" w:uiPriority="69"/>
-    <w:lsdException w:name="Dark List Accent 4" w:uiPriority="70"/>
-    <w:lsdException w:name="Colorful Shading Accent 4" w:uiPriority="71"/>
-    <w:lsdException w:name="Colorful List Accent 4" w:uiPriority="72"/>
-    <w:lsdException w:name="Colorful Grid Accent 4" w:uiPriority="73"/>
-    <w:lsdException w:name="Light Shading Accent 5" w:uiPriority="60"/>
-    <w:lsdException w:name="Light List Accent 5" w:uiPriority="61"/>
-    <w:lsdException w:name="Light Grid Accent 5" w:uiPriority="62"/>
-    <w:lsdException w:name="Medium Shading 1 Accent 5" w:uiPriority="63"/>
-    <w:lsdException w:name="Medium Shading 2 Accent 5" w:uiPriority="64"/>
-    <w:lsdException w:name="Medium List 1 Accent 5" w:uiPriority="65"/>
-    <w:lsdException w:name="Medium List 2 Accent 5" w:uiPriority="66"/>
-    <w:lsdException w:name="Medium Grid 1 Accent 5" w:uiPriority="67"/>
-    <w:lsdException w:name="Medium Grid 2 Accent 5" w:uiPriority="68"/>
-    <w:lsdException w:name="Medium Grid 3 Accent 5" w:uiPriority="69"/>
-    <w:lsdException w:name="Dark List Accent 5" w:uiPriority="70"/>
-    <w:lsdException w:name="Colorful Shading Accent 5" w:uiPriority="71"/>
-    <w:lsdException w:name="Colorful List Accent 5" w:uiPriority="72"/>
-    <w:lsdException w:name="Colorful Grid Accent 5" w:uiPriority="73"/>
-    <w:lsdException w:name="Light Shading Accent 6" w:uiPriority="60"/>
-    <w:lsdException w:name="Light List Accent 6" w:uiPriority="61"/>
-    <w:lsdException w:name="Light Grid Accent 6" w:uiPriority="62"/>
-    <w:lsdException w:name="Medium Shading 1 Accent 6" w:uiPriority="63"/>
-    <w:lsdException w:name="Medium Shading 2 Accent 6" w:uiPriority="64"/>
-    <w:lsdException w:name="Medium List 1 Accent 6" w:uiPriority="65"/>
-    <w:lsdException w:name="Medium List 2 Accent 6" w:uiPriority="66"/>
-    <w:lsdException w:name="Medium Grid 1 Accent 6" w:uiPriority="67"/>
-    <w:lsdException w:name="Medium Grid 2 Accent 6" w:uiPriority="68"/>
-    <w:lsdException w:name="Medium Grid 3 Accent 6" w:uiPriority="69"/>
-    <w:lsdException w:name="Dark List Accent 6" w:uiPriority="70"/>
-    <w:lsdException w:name="Colorful Shading Accent 6" w:uiPriority="71"/>
-    <w:lsdException w:name="Colorful List Accent 6" w:uiPriority="72"/>
-    <w:lsdException w:name="Colorful Grid Accent 6" w:uiPriority="73"/>
-    <w:lsdException w:name="Subtle Emphasis" w:uiPriority="19" w:qFormat="1"/>
-    <w:lsdException w:name="Intense Emphasis" w:uiPriority="21" w:qFormat="1"/>
-    <w:lsdException w:name="Subtle Reference" w:uiPriority="31" w:qFormat="1"/>
-    <w:lsdException w:name="Intense Reference" w:uiPriority="32" w:qFormat="1"/>
-    <w:lsdException w:name="Book Title" w:uiPriority="33" w:qFormat="1"/>
-    <w:lsdException w:name="Bibliography" w:semiHidden="1" w:uiPriority="37" w:unhideWhenUsed="1"/>
-    <w:lsdException w:name="TOC Heading" w:semiHidden="1" w:uiPriority="39" w:unhideWhenUsed="1" w:qFormat="1"/>
-    <w:lsdException w:name="Plain Table 1" w:uiPriority="41"/>
-    <w:lsdException w:name="Plain Table 2" w:uiPriority="42"/>
-    <w:lsdException w:name="Plain Table 3" w:uiPriority="43"/>
-    <w:lsdException w:name="Plain Table 4" w:uiPriority="44"/>
-    <w:lsdException w:name="Plain Table 5" w:uiPriority="45"/>
-    <w:lsdException w:name="Grid Table Light" w:uiPriority="40"/>
-    <w:lsdException w:name="Grid Table 1 Light" w:uiPriority="46"/>
-    <w:lsdException w:name="Grid Table 2" w:uiPriority="47"/>
-    <w:lsdException w:name="Grid Table 3" w:uiPriority="48"/>
-    <w:lsdException w:name="Grid Table 4" w:uiPriority="49"/>
-    <w:lsdException w:name="Grid Table 5 Dark" w:uiPriority="50"/>
-    <w:lsdException w:name="Grid Table 6 Colorful" w:uiPriority="51"/>
-    <w:lsdException w:name="Grid Table 7 Colorful" w:uiPriority="52"/>
-    <w:lsdException w:name="Grid Table 1 Light Accent 1" w:uiPriority="46"/>
-    <w:lsdException w:name="Grid Table 2 Accent 1" w:uiPriority="47"/>
-    <w:lsdException w:name="Grid Table 3 Accent 1" w:uiPriority="48"/>
-    <w:lsdException w:name="Grid Table 4 Accent 1" w:uiPriority="49"/>
-    <w:lsdException w:name="Grid Table 5 Dark Accent 1" w:uiPriority="50"/>
-    <w:lsdException w:name="Grid Table 6 Colorful Accent 1" w:uiPriority="51"/>
-    <w:lsdException w:name="Grid Table 7 Colorful Accent 1" w:uiPriority="52"/>
-    <w:lsdException w:name="Grid Table 1 Light Accent 2" w:uiPriority="46"/>
-    <w:lsdException w:name="Grid Table 2 Accent 2" w:uiPriority="47"/>
-    <w:lsdException w:name="Grid Table 3 Accent 2" w:uiPriority="48"/>
-    <w:lsdException w:name="Grid Table 4 Accent 2" w:uiPriority="49"/>
-    <w:lsdException w:name="Grid Table 5 Dark Accent 2" w:uiPriority="50"/>
-    <w:lsdException w:name="Grid Table 6 Colorful Accent 2" w:uiPriority="51"/>
-    <w:lsdException w:name="Grid Table 7 Colorful Accent 2" w:uiPriority="52"/>
-    <w:lsdException w:name="Grid Table 1 Light Accent 3" w:uiPriority="46"/>
-    <w:lsdException w:name="Grid Table 2 Accent 3" w:uiPriority="47"/>
-    <w:lsdException w:name="Grid Table 3 Accent 3" w:uiPriority="48"/>
-    <w:lsdException w:name="Grid Table 4 Accent 3" w:uiPriority="49"/>
-    <w:lsdException w:name="Grid Table 5 Dark Accent 3" w:uiPriority="50"/>
-    <w:lsdException w:name="Grid Table 6 Colorful Accent 3" w:uiPriority="51"/>
-    <w:lsdException w:name="Grid Table 7 Colorful Accent 3" w:uiPriority="52"/>
-    <w:lsdException w:name="Grid Table 1 Light Accent 4" w:uiPriority="46"/>
-    <w:lsdException w:name="Grid Table 2 Accent 4" w:uiPriority="47"/>
-    <w:lsdException w:name="Grid Table 3 Accent 4" w:uiPriority="48"/>
-    <w:lsdException w:name="Grid Table 4 Accent 4" w:uiPriority="49"/>
-    <w:lsdException w:name="Grid Table 5 Dark Accent 4" w:uiPriority="50"/>
-    <w:lsdException w:name="Grid Table 6 Colorful Accent 4" w:uiPriority="51"/>
-    <w:lsdException w:name="Grid Table 7 Colorful Accent 4" w:uiPriority="52"/>
-    <w:lsdException w:name="Grid Table 1 Light Accent 5" w:uiPriority="46"/>
-    <w:lsdException w:name="Grid Table 2 Accent 5" w:uiPriority="47"/>
-    <w:lsdException w:name="Grid Table 3 Accent 5" w:uiPriority="48"/>
-    <w:lsdException w:name="Grid Table 4 Accent 5" w:uiPriority="49"/>
-    <w:lsdException w:name="Grid Table 5 Dark Accent 5" w:uiPriority="50"/>
-    <w:lsdException w:name="Grid Table 6 Colorful Accent 5" w:uiPriority="51"/>
-    <w:lsdException w:name="Grid Table 7 Colorful Accent 5" w:uiPriority="52"/>
-    <w:lsdException w:name="Grid Table 1 Light Accent 6" w:uiPriority="46"/>
-    <w:lsdException w:name="Grid Table 2 Accent 6" w:uiPriority="47"/>
-    <w:lsdException w:name="Grid Table 3 Accent 6" w:uiPriority="48"/>
-    <w:lsdException w:name="Grid Table 4 Accent 6" w:uiPriority="49"/>
-    <w:lsdException w:name="Grid Table 5 Dark Accent 6" w:uiPriority="50"/>
-    <w:lsdException w:name="Grid Table 6 Colorful Accent 6" w:uiPriority="51"/>
-    <w:lsdException w:name="Grid Table 7 Colorful Accent 6" w:uiPriority="52"/>
-    <w:lsdException w:name="List Table 1 Light" w:uiPriority="46"/>
-    <w:lsdException w:name="List Table 2" w:uiPriority="47"/>
-    <w:lsdException w:name="List Table 3" w:uiPriority="48"/>
-    <w:lsdException w:name="List Table 4" w:uiPriority="49"/>
-    <w:lsdException w:name="List Table 5 Dark" w:uiPriority="50"/>
-    <w:lsdException w:name="List Table 6 Colorful" w:uiPriority="51"/>
-    <w:lsdException w:name="List Table 7 Colorful" w:uiPriority="52"/>
-    <w:lsdException w:name="List Table 1 Light Accent 1" w:uiPriority="46"/>
-    <w:lsdException w:name="List Table 2 Accent 1" w:uiPriority="47"/>
-    <w:lsdException w:name="List Table 3 Accent 1" w:uiPriority="48"/>
-    <w:lsdException w:name="List Table 4 Accent 1" w:uiPriority="49"/>
-    <w:lsdException w:name="List Table 5 Dark Accent 1" w:uiPriority="50"/>
-    <w:lsdException w:name="List Table 6 Colorful Accent 1" w:uiPriority="51"/>
-    <w:lsdException w:name="List Table 7 Colorful Accent 1" w:uiPriority="52"/>
-    <w:lsdException w:name="List Table 1 Light Accent 2" w:uiPriority="46"/>
-    <w:lsdException w:name="List Table 2 Accent 2" w:uiPriority="47"/>
-    <w:lsdException w:name="List Table 3 Accent 2" w:uiPriority="48"/>
-    <w:lsdException w:name="List Table 4 Accent 2" w:uiPriority="49"/>
-    <w:lsdException w:name="List Table 5 Dark Accent 2" w:uiPriority="50"/>
-    <w:lsdException w:name="List Table 6 Colorful Accent 2" w:uiPriority="51"/>
-    <w:lsdException w:name="List Table 7 Colorful Accent 2" w:uiPriority="52"/>
-    <w:lsdException w:name="List Table 1 Light Accent 3" w:uiPriority="46"/>
-    <w:lsdException w:name="List Table 2 Accent 3" w:uiPriority="47"/>
-    <w:lsdException w:name="List Table 3 Accent 3" w:uiPriority="48"/>
-    <w:lsdException w:name="List Table 4 Accent 3" w:uiPriority="49"/>
-    <w:lsdException w:name="List Table 5 Dark Accent 3" w:uiPriority="50"/>
-    <w:lsdException w:name="List Table 6 Colorful Accent 3" w:uiPriority="51"/>
-    <w:lsdException w:name="List Table 7 Colorful Accent 3" w:uiPriority="52"/>
-    <w:lsdException w:name="List Table 1 Light Accent 4" w:uiPriority="46"/>
-    <w:lsdException w:name="List Table 2 Accent 4" w:uiPriority="47"/>
-    <w:lsdException w:name="List Table 3 Accent 4" w:uiPriority="48"/>
-    <w:lsdException w:name="List Table 4 Accent 4" w:uiPriority="49"/>
-    <w:lsdException w:name="List Table 5 Dark Accent 4" w:uiPriority="50"/>
-    <w:lsdException w:name="List Table 6 Colorful Accent 4" w:uiPriority="51"/>
-    <w:lsdException w:name="List Table 7 Colorful Accent 4" w:uiPriority="52"/>
-    <w:lsdException w:name="List Table 1 Light Accent 5" w:uiPriority="46"/>
-    <w:lsdException w:name="List Table 2 Accent 5" w:uiPriority="47"/>
-    <w:lsdException w:name="List Table 3 Accent 5" w:uiPriority="48"/>
-    <w:lsdException w:name="List Table 4 Accent 5" w:uiPriority="49"/>
-    <w:lsdException w:name="List Table 5 Dark Accent 5" w:uiPriority="50"/>
-    <w:lsdException w:name="List Table 6 Colorful Accent 5" w:uiPriority="51"/>
-    <w:lsdException w:name="List Table 7 Colorful Accent 5" w:uiPriority="52"/>
-    <w:lsdException w:name="List Table 1 Light Accent 6" w:uiPriority="46"/>
-    <w:lsdException w:name="List Table 2 Accent 6" w:uiPriority="47"/>
-    <w:lsdException w:name="List Table 3 Accent 6" w:uiPriority="48"/>
-    <w:lsdException w:name="List Table 4 Accent 6" w:uiPriority="49"/>
-    <w:lsdException w:name="List Table 5 Dark Accent 6" w:uiPriority="50"/>
-    <w:lsdException w:name="List Table 6 Colorful Accent 6" w:uiPriority="51"/>
-    <w:lsdException w:name="List Table 7 Colorful Accent 6" w:uiPriority="52"/>
+  <w:latentStyles w:defLockedState="0" w:defUIPriority="99" w:defSemiHidden="1" w:defUnhideWhenUsed="1" w:defQFormat="0" w:count="267">
+    <w:lsdException w:name="Normal" w:semiHidden="0" w:uiPriority="0" w:unhideWhenUsed="0" w:qFormat="1"/>
+    <w:lsdException w:name="heading 1" w:semiHidden="0" w:uiPriority="9" w:unhideWhenUsed="0" w:qFormat="1"/>
+    <w:lsdException w:name="heading 2" w:uiPriority="9" w:qFormat="1"/>
+    <w:lsdException w:name="heading 3" w:uiPriority="9" w:qFormat="1"/>
+    <w:lsdException w:name="heading 4" w:uiPriority="9" w:qFormat="1"/>
+    <w:lsdException w:name="heading 5" w:uiPriority="9" w:qFormat="1"/>
+    <w:lsdException w:name="heading 6" w:uiPriority="9" w:qFormat="1"/>
+    <w:lsdException w:name="heading 7" w:uiPriority="9" w:qFormat="1"/>
+    <w:lsdException w:name="heading 8" w:uiPriority="9" w:qFormat="1"/>
+    <w:lsdException w:name="heading 9" w:uiPriority="9" w:qFormat="1"/>
+    <w:lsdException w:name="toc 1" w:uiPriority="39"/>
+    <w:lsdException w:name="toc 2" w:uiPriority="39"/>
+    <w:lsdException w:name="toc 3" w:uiPriority="39"/>
+    <w:lsdException w:name="toc 4" w:uiPriority="39"/>
+    <w:lsdException w:name="toc 5" w:uiPriority="39"/>
+    <w:lsdException w:name="toc 6" w:uiPriority="39"/>
+    <w:lsdException w:name="toc 7" w:uiPriority="39"/>
+    <w:lsdException w:name="toc 8" w:uiPriority="39"/>
+    <w:lsdException w:name="toc 9" w:uiPriority="39"/>
+    <w:lsdException w:name="caption" w:uiPriority="35" w:qFormat="1"/>
+    <w:lsdException w:name="Title" w:semiHidden="0" w:uiPriority="10" w:unhideWhenUsed="0" w:qFormat="1"/>
+    <w:lsdException w:name="Default Paragraph Font" w:uiPriority="1"/>
+    <w:lsdException w:name="Subtitle" w:semiHidden="0" w:uiPriority="11" w:unhideWhenUsed="0" w:qFormat="1"/>
+    <w:lsdException w:name="Strong" w:semiHidden="0" w:uiPriority="22" w:unhideWhenUsed="0" w:qFormat="1"/>
+    <w:lsdException w:name="Emphasis" w:semiHidden="0" w:uiPriority="20" w:unhideWhenUsed="0" w:qFormat="1"/>
+    <w:lsdException w:name="Table Grid" w:semiHidden="0" w:uiPriority="59" w:unhideWhenUsed="0"/>
+    <w:lsdException w:name="Placeholder Text" w:unhideWhenUsed="0"/>
+    <w:lsdException w:name="No Spacing" w:semiHidden="0" w:uiPriority="1" w:unhideWhenUsed="0" w:qFormat="1"/>
+    <w:lsdException w:name="Light Shading" w:semiHidden="0" w:uiPriority="60" w:unhideWhenUsed="0"/>
+    <w:lsdException w:name="Light List" w:semiHidden="0" w:uiPriority="61" w:unhideWhenUsed="0"/>
+    <w:lsdException w:name="Light Grid" w:semiHidden="0" w:uiPriority="62" w:unhideWhenUsed="0"/>
+    <w:lsdException w:name="Medium Shading 1" w:semiHidden="0" w:uiPriority="63" w:unhideWhenUsed="0"/>
+    <w:lsdException w:name="Medium Shading 2" w:semiHidden="0" w:uiPriority="64" w:unhideWhenUsed="0"/>
+    <w:lsdException w:name="Medium List 1" w:semiHidden="0" w:uiPriority="65" w:unhideWhenUsed="0"/>
+    <w:lsdException w:name="Medium List 2" w:semiHidden="0" w:uiPriority="66" w:unhideWhenUsed="0"/>
+    <w:lsdException w:name="Medium Grid 1" w:semiHidden="0" w:uiPriority="67" w:unhideWhenUsed="0"/>
+    <w:lsdException w:name="Medium Grid 2" w:semiHidden="0" w:uiPriority="68" w:unhideWhenUsed="0"/>
+    <w:lsdException w:name="Medium Grid 3" w:semiHidden="0" w:uiPriority="69" w:unhideWhenUsed="0"/>
+    <w:lsdException w:name="Dark List" w:semiHidden="0" w:uiPriority="70" w:unhideWhenUsed="0"/>
+    <w:lsdException w:name="Colorful Shading" w:semiHidden="0" w:uiPriority="71" w:unhideWhenUsed="0"/>
+    <w:lsdException w:name="Colorful List" w:semiHidden="0" w:uiPriority="72" w:unhideWhenUsed="0"/>
+    <w:lsdException w:name="Colorful Grid" w:semiHidden="0" w:uiPriority="73" w:unhideWhenUsed="0"/>
+    <w:lsdException w:name="Light Shading Accent 1" w:semiHidden="0" w:uiPriority="60" w:unhideWhenUsed="0"/>
+    <w:lsdException w:name="Light List Accent 1" w:semiHidden="0" w:uiPriority="61" w:unhideWhenUsed="0"/>
+    <w:lsdException w:name="Light Grid Accent 1" w:semiHidden="0" w:uiPriority="62" w:unhideWhenUsed="0"/>
+    <w:lsdException w:name="Medium Shading 1 Accent 1" w:semiHidden="0" w:uiPriority="63" w:unhideWhenUsed="0"/>
+    <w:lsdException w:name="Medium Shading 2 Accent 1" w:semiHidden="0" w:uiPriority="64" w:unhideWhenUsed="0"/>
+    <w:lsdException w:name="Medium List 1 Accent 1" w:semiHidden="0" w:uiPriority="65" w:unhideWhenUsed="0"/>
+    <w:lsdException w:name="Revision" w:unhideWhenUsed="0"/>
+    <w:lsdException w:name="List Paragraph" w:semiHidden="0" w:uiPriority="34" w:unhideWhenUsed="0" w:qFormat="1"/>
+    <w:lsdException w:name="Quote" w:semiHidden="0" w:uiPriority="29" w:unhideWhenUsed="0" w:qFormat="1"/>
+    <w:lsdException w:name="Intense Quote" w:semiHidden="0" w:uiPriority="30" w:unhideWhenUsed="0" w:qFormat="1"/>
+    <w:lsdException w:name="Medium List 2 Accent 1" w:semiHidden="0" w:uiPriority="66" w:unhideWhenUsed="0"/>
+    <w:lsdException w:name="Medium Grid 1 Accent 1" w:semiHidden="0" w:uiPriority="67" w:unhideWhenUsed="0"/>
+    <w:lsdException w:name="Medium Grid 2 Accent 1" w:semiHidden="0" w:uiPriority="68" w:unhideWhenUsed="0"/>
+    <w:lsdException w:name="Medium Grid 3 Accent 1" w:semiHidden="0" w:uiPriority="69" w:unhideWhenUsed="0"/>
+    <w:lsdException w:name="Dark List Accent 1" w:semiHidden="0" w:uiPriority="70" w:unhideWhenUsed="0"/>
+    <w:lsdException w:name="Colorful Shading Accent 1" w:semiHidden="0" w:uiPriority="71" w:unhideWhenUsed="0"/>
+    <w:lsdException w:name="Colorful List Accent 1" w:semiHidden="0" w:uiPriority="72" w:unhideWhenUsed="0"/>
+    <w:lsdException w:name="Colorful Grid Accent 1" w:semiHidden="0" w:uiPriority="73" w:unhideWhenUsed="0"/>
+    <w:lsdException w:name="Light Shading Accent 2" w:semiHidden="0" w:uiPriority="60" w:unhideWhenUsed="0"/>
+    <w:lsdException w:name="Light List Accent 2" w:semiHidden="0" w:uiPriority="61" w:unhideWhenUsed="0"/>
+    <w:lsdException w:name="Light Grid Accent 2" w:semiHidden="0" w:uiPriority="62" w:unhideWhenUsed="0"/>
+    <w:lsdException w:name="Medium Shading 1 Accent 2" w:semiHidden="0" w:uiPriority="63" w:unhideWhenUsed="0"/>
+    <w:lsdException w:name="Medium Shading 2 Accent 2" w:semiHidden="0" w:uiPriority="64" w:unhideWhenUsed="0"/>
+    <w:lsdException w:name="Medium List 1 Accent 2" w:semiHidden="0" w:uiPriority="65" w:unhideWhenUsed="0"/>
+    <w:lsdException w:name="Medium List 2 Accent 2" w:semiHidden="0" w:uiPriority="66" w:unhideWhenUsed="0"/>
+    <w:lsdException w:name="Medium Grid 1 Accent 2" w:semiHidden="0" w:uiPriority="67" w:unhideWhenUsed="0"/>
+    <w:lsdException w:name="Medium Grid 2 Accent 2" w:semiHidden="0" w:uiPriority="68" w:unhideWhenUsed="0"/>
+    <w:lsdException w:name="Medium Grid 3 Accent 2" w:semiHidden="0" w:uiPriority="69" w:unhideWhenUsed="0"/>
+    <w:lsdException w:name="Dark List Accent 2" w:semiHidden="0" w:uiPriority="70" w:unhideWhenUsed="0"/>
+    <w:lsdException w:name="Colorful Shading Accent 2" w:semiHidden="0" w:uiPriority="71" w:unhideWhenUsed="0"/>
+    <w:lsdException w:name="Colorful List Accent 2" w:semiHidden="0" w:uiPriority="72" w:unhideWhenUsed="0"/>
+    <w:lsdException w:name="Colorful Grid Accent 2" w:semiHidden="0" w:uiPriority="73" w:unhideWhenUsed="0"/>
+    <w:lsdException w:name="Light Shading Accent 3" w:semiHidden="0" w:uiPriority="60" w:unhideWhenUsed="0"/>
+    <w:lsdException w:name="Light List Accent 3" w:semiHidden="0" w:uiPriority="61" w:unhideWhenUsed="0"/>
+    <w:lsdException w:name="Light Grid Accent 3" w:semiHidden="0" w:uiPriority="62" w:unhideWhenUsed="0"/>
+    <w:lsdException w:name="Medium Shading 1 Accent 3" w:semiHidden="0" w:uiPriority="63" w:unhideWhenUsed="0"/>
+    <w:lsdException w:name="Medium Shading 2 Accent 3" w:semiHidden="0" w:uiPriority="64" w:unhideWhenUsed="0"/>
+    <w:lsdException w:name="Medium List 1 Accent 3" w:semiHidden="0" w:uiPriority="65" w:unhideWhenUsed="0"/>
+    <w:lsdException w:name="Medium List 2 Accent 3" w:semiHidden="0" w:uiPriority="66" w:unhideWhenUsed="0"/>
+    <w:lsdException w:name="Medium Grid 1 Accent 3" w:semiHidden="0" w:uiPriority="67" w:unhideWhenUsed="0"/>
+    <w:lsdException w:name="Medium Grid 2 Accent 3" w:semiHidden="0" w:uiPriority="68" w:unhideWhenUsed="0"/>
+    <w:lsdException w:name="Medium Grid 3 Accent 3" w:semiHidden="0" w:uiPriority="69" w:unhideWhenUsed="0"/>
+    <w:lsdException w:name="Dark List Accent 3" w:semiHidden="0" w:uiPriority="70" w:unhideWhenUsed="0"/>
+    <w:lsdException w:name="Colorful Shading Accent 3" w:semiHidden="0" w:uiPriority="71" w:unhideWhenUsed="0"/>
+    <w:lsdException w:name="Colorful List Accent 3" w:semiHidden="0" w:uiPriority="72" w:unhideWhenUsed="0"/>
+    <w:lsdException w:name="Colorful Grid Accent 3" w:semiHidden="0" w:uiPriority="73" w:unhideWhenUsed="0"/>
+    <w:lsdException w:name="Light Shading Accent 4" w:semiHidden="0" w:uiPriority="60" w:unhideWhenUsed="0"/>
+    <w:lsdException w:name="Light List Accent 4" w:semiHidden="0" w:uiPriority="61" w:unhideWhenUsed="0"/>
+    <w:lsdException w:name="Light Grid Accent 4" w:semiHidden="0" w:uiPriority="62" w:unhideWhenUsed="0"/>
+    <w:lsdException w:name="Medium Shading 1 Accent 4" w:semiHidden="0" w:uiPriority="63" w:unhideWhenUsed="0"/>
+    <w:lsdException w:name="Medium Shading 2 Accent 4" w:semiHidden="0" w:uiPriority="64" w:unhideWhenUsed="0"/>
+    <w:lsdException w:name="Medium List 1 Accent 4" w:semiHidden="0" w:uiPriority="65" w:unhideWhenUsed="0"/>
+    <w:lsdException w:name="Medium List 2 Accent 4" w:semiHidden="0" w:uiPriority="66" w:unhideWhenUsed="0"/>
+    <w:lsdException w:name="Medium Grid 1 Accent 4" w:semiHidden="0" w:uiPriority="67" w:unhideWhenUsed="0"/>
+    <w:lsdException w:name="Medium Grid 2 Accent 4" w:semiHidden="0" w:uiPriority="68" w:unhideWhenUsed="0"/>
+    <w:lsdException w:name="Medium Grid 3 Accent 4" w:semiHidden="0" w:uiPriority="69" w:unhideWhenUsed="0"/>
+    <w:lsdException w:name="Dark List Accent 4" w:semiHidden="0" w:uiPriority="70" w:unhideWhenUsed="0"/>
+    <w:lsdException w:name="Colorful Shading Accent 4" w:semiHidden="0" w:uiPriority="71" w:unhideWhenUsed="0"/>
+    <w:lsdException w:name="Colorful List Accent 4" w:semiHidden="0" w:uiPriority="72" w:unhideWhenUsed="0"/>
+    <w:lsdException w:name="Colorful Grid Accent 4" w:semiHidden="0" w:uiPriority="73" w:unhideWhenUsed="0"/>
+    <w:lsdException w:name="Light Shading Accent 5" w:semiHidden="0" w:uiPriority="60" w:unhideWhenUsed="0"/>
+    <w:lsdException w:name="Light List Accent 5" w:semiHidden="0" w:uiPriority="61" w:unhideWhenUsed="0"/>
+    <w:lsdException w:name="Light Grid Accent 5" w:semiHidden="0" w:uiPriority="62" w:unhideWhenUsed="0"/>
+    <w:lsdException w:name="Medium Shading 1 Accent 5" w:semiHidden="0" w:uiPriority="63" w:unhideWhenUsed="0"/>
+    <w:lsdException w:name="Medium Shading 2 Accent 5" w:semiHidden="0" w:uiPriority="64" w:unhideWhenUsed="0"/>
+    <w:lsdException w:name="Medium List 1 Accent 5" w:semiHidden="0" w:uiPriority="65" w:unhideWhenUsed="0"/>
+    <w:lsdException w:name="Medium List 2 Accent 5" w:semiHidden="0" w:uiPriority="66" w:unhideWhenUsed="0"/>
+    <w:lsdException w:name="Medium Grid 1 Accent 5" w:semiHidden="0" w:uiPriority="67" w:unhideWhenUsed="0"/>
+    <w:lsdException w:name="Medium Grid 2 Accent 5" w:semiHidden="0" w:uiPriority="68" w:unhideWhenUsed="0"/>
+    <w:lsdException w:name="Medium Grid 3 Accent 5" w:semiHidden="0" w:uiPriority="69" w:unhideWhenUsed="0"/>
+    <w:lsdException w:name="Dark List Accent 5" w:semiHidden="0" w:uiPriority="70" w:unhideWhenUsed="0"/>
+    <w:lsdException w:name="Colorful Shading Accent 5" w:semiHidden="0" w:uiPriority="71" w:unhideWhenUsed="0"/>
+    <w:lsdException w:name="Colorful List Accent 5" w:semiHidden="0" w:uiPriority="72" w:unhideWhenUsed="0"/>
+    <w:lsdException w:name="Colorful Grid Accent 5" w:semiHidden="0" w:uiPriority="73" w:unhideWhenUsed="0"/>
+    <w:lsdException w:name="Light Shading Accent 6" w:semiHidden="0" w:uiPriority="60" w:unhideWhenUsed="0"/>
+    <w:lsdException w:name="Light List Accent 6" w:semiHidden="0" w:uiPriority="61" w:unhideWhenUsed="0"/>
+    <w:lsdException w:name="Light Grid Accent 6" w:semiHidden="0" w:uiPriority="62" w:unhideWhenUsed="0"/>
+    <w:lsdException w:name="Medium Shading 1 Accent 6" w:semiHidden="0" w:uiPriority="63" w:unhideWhenUsed="0"/>
+    <w:lsdException w:name="Medium Shading 2 Accent 6" w:semiHidden="0" w:uiPriority="64" w:unhideWhenUsed="0"/>
+    <w:lsdException w:name="Medium List 1 Accent 6" w:semiHidden="0" w:uiPriority="65" w:unhideWhenUsed="0"/>
+    <w:lsdException w:name="Medium List 2 Accent 6" w:semiHidden="0" w:uiPriority="66" w:unhideWhenUsed="0"/>
+    <w:lsdException w:name="Medium Grid 1 Accent 6" w:semiHidden="0" w:uiPriority="67" w:unhideWhenUsed="0"/>
+    <w:lsdException w:name="Medium Grid 2 Accent 6" w:semiHidden="0" w:uiPriority="68" w:unhideWhenUsed="0"/>
+    <w:lsdException w:name="Medium Grid 3 Accent 6" w:semiHidden="0" w:uiPriority="69" w:unhideWhenUsed="0"/>
+    <w:lsdException w:name="Dark List Accent 6" w:semiHidden="0" w:uiPriority="70" w:unhideWhenUsed="0"/>
+    <w:lsdException w:name="Colorful Shading Accent 6" w:semiHidden="0" w:uiPriority="71" w:unhideWhenUsed="0"/>
+    <w:lsdException w:name="Colorful List Accent 6" w:semiHidden="0" w:uiPriority="72" w:unhideWhenUsed="0"/>
+    <w:lsdException w:name="Colorful Grid Accent 6" w:semiHidden="0" w:uiPriority="73" w:unhideWhenUsed="0"/>
+    <w:lsdException w:name="Subtle Emphasis" w:semiHidden="0" w:uiPriority="19" w:unhideWhenUsed="0" w:qFormat="1"/>
+    <w:lsdException w:name="Intense Emphasis" w:semiHidden="0" w:uiPriority="21" w:unhideWhenUsed="0" w:qFormat="1"/>
+    <w:lsdException w:name="Subtle Reference" w:semiHidden="0" w:uiPriority="31" w:unhideWhenUsed="0" w:qFormat="1"/>
+    <w:lsdException w:name="Intense Reference" w:semiHidden="0" w:uiPriority="32" w:unhideWhenUsed="0" w:qFormat="1"/>
+    <w:lsdException w:name="Book Title" w:semiHidden="0" w:uiPriority="33" w:unhideWhenUsed="0" w:qFormat="1"/>
+    <w:lsdException w:name="Bibliography" w:uiPriority="37"/>
+    <w:lsdException w:name="TOC Heading" w:uiPriority="39" w:qFormat="1"/>
+  </w:latentStyles>
+  <w:style w:type="paragraph" w:default="1" w:styleId="Normal">
+    <w:name w:val="Normal"/>
+    <w:qFormat/>
+  </w:style>
+  <w:style w:type="character" w:default="1" w:styleId="DefaultParagraphFont">
+    <w:name w:val="Default Paragraph Font"/>
+    <w:uiPriority w:val="1"/>
+    <w:semiHidden/>
+    <w:unhideWhenUsed/>
+  </w:style>
+  <w:style w:type="table" w:default="1" w:styleId="TableNormal">
+    <w:name w:val="Normal Table"/>
+    <w:uiPriority w:val="99"/>
+    <w:semiHidden/>
+    <w:unhideWhenUsed/>
+    <w:tblPr>
+      <w:tblInd w:w="0" w:type="dxa"/>
+      <w:tblCellMar>
+        <w:top w:w="0" w:type="dxa"/>
+        <w:left w:w="108" w:type="dxa"/>
+        <w:bottom w:w="0" w:type="dxa"/>
+        <w:right w:w="108" w:type="dxa"/>
+      </w:tblCellMar>
+    </w:tblPr>
+  </w:style>
+  <w:style w:type="numbering" w:default="1" w:styleId="NoList">
+    <w:name w:val="No List"/>
+    <w:uiPriority w:val="99"/>
+    <w:semiHidden/>
+    <w:unhideWhenUsed/>
+  </w:style>
+  <w:style w:type="paragraph" w:styleId="ListParagraph">
+    <w:name w:val="List Paragraph"/>
+    <w:basedOn w:val="Normal"/>
+    <w:uiPriority w:val="34"/>
+    <w:qFormat/>
+    <w:rsid w:val="00CD6977"/>
+    <w:pPr>
+      <w:ind w:left="720"/>
+      <w:contextualSpacing/>
+    </w:pPr>
+  </w:style>
+  <w:style w:type="character" w:styleId="Strong">
+    <w:name w:val="Strong"/>
+    <w:basedOn w:val="DefaultParagraphFont"/>
+    <w:uiPriority w:val="22"/>
+    <w:qFormat/>
+    <w:rsid w:val="00D27506"/>
+    <w:rPr>
+      <w:b/>
+      <w:bCs/>
+    </w:rPr>
+  </w:style>
+  <w:style w:type="character" w:styleId="Hyperlink">
+    <w:name w:val="Hyperlink"/>
+    <w:basedOn w:val="DefaultParagraphFont"/>
+    <w:uiPriority w:val="99"/>
+    <w:semiHidden/>
+    <w:unhideWhenUsed/>
+    <w:rsid w:val="00D27506"/>
+    <w:rPr>
+      <w:color w:val="0000FF"/>
+      <w:u w:val="single"/>
+    </w:rPr>
+  </w:style>
+  <w:style w:type="paragraph" w:styleId="BalloonText">
+    <w:name w:val="Balloon Text"/>
+    <w:basedOn w:val="Normal"/>
+    <w:link w:val="BalloonTextChar"/>
+    <w:uiPriority w:val="99"/>
+    <w:semiHidden/>
+    <w:unhideWhenUsed/>
+    <w:rsid w:val="007027FB"/>
+    <w:pPr>
+      <w:spacing w:after="0" w:line="240" w:lineRule="auto"/>
+    </w:pPr>
+    <w:rPr>
+      <w:rFonts w:ascii="Tahoma" w:hAnsi="Tahoma" w:cs="Tahoma"/>
+      <w:sz w:val="16"/>
+      <w:szCs w:val="16"/>
+    </w:rPr>
+  </w:style>
+  <w:style w:type="character" w:customStyle="1" w:styleId="BalloonTextChar">
+    <w:name w:val="Balloon Text Char"/>
+    <w:basedOn w:val="DefaultParagraphFont"/>
+    <w:link w:val="BalloonText"/>
+    <w:uiPriority w:val="99"/>
+    <w:semiHidden/>
+    <w:rsid w:val="007027FB"/>
+    <w:rPr>
+      <w:rFonts w:ascii="Tahoma" w:hAnsi="Tahoma" w:cs="Tahoma"/>
+      <w:sz w:val="16"/>
+      <w:szCs w:val="16"/>
+    </w:rPr>
+  </w:style>
+</w:styles>
+</file>
+
+<file path=word/stylesWithEffects.xml><?xml version="1.0" encoding="utf-8"?>
+<w:styles xmlns:wpc="http://schemas.microsoft.com/office/word/2010/wordprocessingCanvas" xmlns:mc="http://schemas.openxmlformats.org/markup-compatibility/2006" xmlns:o="urn:schemas-microsoft-com:office:office" xmlns:r="http://schemas.openxmlformats.org/officeDocument/2006/relationships" xmlns:m="http://schemas.openxmlformats.org/officeDocument/2006/math" xmlns:v="urn:schemas-microsoft-com:vml" xmlns:wp14="http://schemas.microsoft.com/office/word/2010/wordprocessingDrawing" xmlns:wp="http://schemas.openxmlformats.org/drawingml/2006/wordprocessingDrawing" xmlns:w10="urn:schemas-microsoft-com:office:word" xmlns:w="http://schemas.openxmlformats.org/wordprocessingml/2006/main" xmlns:w14="http://schemas.microsoft.com/office/word/2010/wordml" xmlns:wpg="http://schemas.microsoft.com/office/word/2010/wordprocessingGroup" xmlns:wpi="http://schemas.microsoft.com/office/word/2010/wordprocessingInk" xmlns:wne="http://schemas.microsoft.com/office/word/2006/wordml" xmlns:wps="http://schemas.microsoft.com/office/word/2010/wordprocessingShape" mc:Ignorable="w14 wp14">
+  <w:docDefaults>
+    <w:rPrDefault>
+      <w:rPr>
+        <w:rFonts w:asciiTheme="minorHAnsi" w:eastAsiaTheme="minorHAnsi" w:hAnsiTheme="minorHAnsi" w:cstheme="minorBidi"/>
+        <w:sz w:val="22"/>
+        <w:szCs w:val="22"/>
+        <w:lang w:val="en-US" w:eastAsia="en-US" w:bidi="ar-SA"/>
+      </w:rPr>
+    </w:rPrDefault>
+    <w:pPrDefault>
+      <w:pPr>
+        <w:spacing w:after="200" w:line="276" w:lineRule="auto"/>
+      </w:pPr>
+    </w:pPrDefault>
+  </w:docDefaults>
+  <w:latentStyles w:defLockedState="0" w:defUIPriority="99" w:defSemiHidden="1" w:defUnhideWhenUsed="1" w:defQFormat="0" w:count="267">
+    <w:lsdException w:name="Normal" w:semiHidden="0" w:uiPriority="0" w:unhideWhenUsed="0" w:qFormat="1"/>
+    <w:lsdException w:name="heading 1" w:semiHidden="0" w:uiPriority="9" w:unhideWhenUsed="0" w:qFormat="1"/>
+    <w:lsdException w:name="heading 2" w:uiPriority="9" w:qFormat="1"/>
+    <w:lsdException w:name="heading 3" w:uiPriority="9" w:qFormat="1"/>
+    <w:lsdException w:name="heading 4" w:uiPriority="9" w:qFormat="1"/>
+    <w:lsdException w:name="heading 5" w:uiPriority="9" w:qFormat="1"/>
+    <w:lsdException w:name="heading 6" w:uiPriority="9" w:qFormat="1"/>
+    <w:lsdException w:name="heading 7" w:uiPriority="9" w:qFormat="1"/>
+    <w:lsdException w:name="heading 8" w:uiPriority="9" w:qFormat="1"/>
+    <w:lsdException w:name="heading 9" w:uiPriority="9" w:qFormat="1"/>
+    <w:lsdException w:name="toc 1" w:uiPriority="39"/>
+    <w:lsdException w:name="toc 2" w:uiPriority="39"/>
+    <w:lsdException w:name="toc 3" w:uiPriority="39"/>
+    <w:lsdException w:name="toc 4" w:uiPriority="39"/>
+    <w:lsdException w:name="toc 5" w:uiPriority="39"/>
+    <w:lsdException w:name="toc 6" w:uiPriority="39"/>
+    <w:lsdException w:name="toc 7" w:uiPriority="39"/>
+    <w:lsdException w:name="toc 8" w:uiPriority="39"/>
+    <w:lsdException w:name="toc 9" w:uiPriority="39"/>
+    <w:lsdException w:name="caption" w:uiPriority="35" w:qFormat="1"/>
+    <w:lsdException w:name="Title" w:semiHidden="0" w:uiPriority="10" w:unhideWhenUsed="0" w:qFormat="1"/>
+    <w:lsdException w:name="Default Paragraph Font" w:uiPriority="1"/>
+    <w:lsdException w:name="Subtitle" w:semiHidden="0" w:uiPriority="11" w:unhideWhenUsed="0" w:qFormat="1"/>
+    <w:lsdException w:name="Strong" w:semiHidden="0" w:uiPriority="22" w:unhideWhenUsed="0" w:qFormat="1"/>
+    <w:lsdException w:name="Emphasis" w:semiHidden="0" w:uiPriority="20" w:unhideWhenUsed="0" w:qFormat="1"/>
+    <w:lsdException w:name="Table Grid" w:semiHidden="0" w:uiPriority="59" w:unhideWhenUsed="0"/>
+    <w:lsdException w:name="Placeholder Text" w:unhideWhenUsed="0"/>
+    <w:lsdException w:name="No Spacing" w:semiHidden="0" w:uiPriority="1" w:unhideWhenUsed="0" w:qFormat="1"/>
+    <w:lsdException w:name="Light Shading" w:semiHidden="0" w:uiPriority="60" w:unhideWhenUsed="0"/>
+    <w:lsdException w:name="Light List" w:semiHidden="0" w:uiPriority="61" w:unhideWhenUsed="0"/>
+    <w:lsdException w:name="Light Grid" w:semiHidden="0" w:uiPriority="62" w:unhideWhenUsed="0"/>
+    <w:lsdException w:name="Medium Shading 1" w:semiHidden="0" w:uiPriority="63" w:unhideWhenUsed="0"/>
+    <w:lsdException w:name="Medium Shading 2" w:semiHidden="0" w:uiPriority="64" w:unhideWhenUsed="0"/>
+    <w:lsdException w:name="Medium List 1" w:semiHidden="0" w:uiPriority="65" w:unhideWhenUsed="0"/>
+    <w:lsdException w:name="Medium List 2" w:semiHidden="0" w:uiPriority="66" w:unhideWhenUsed="0"/>
+    <w:lsdException w:name="Medium Grid 1" w:semiHidden="0" w:uiPriority="67" w:unhideWhenUsed="0"/>
+    <w:lsdException w:name="Medium Grid 2" w:semiHidden="0" w:uiPriority="68" w:unhideWhenUsed="0"/>
+    <w:lsdException w:name="Medium Grid 3" w:semiHidden="0" w:uiPriority="69" w:unhideWhenUsed="0"/>
+    <w:lsdException w:name="Dark List" w:semiHidden="0" w:uiPriority="70" w:unhideWhenUsed="0"/>
+    <w:lsdException w:name="Colorful Shading" w:semiHidden="0" w:uiPriority="71" w:unhideWhenUsed="0"/>
+    <w:lsdException w:name="Colorful List" w:semiHidden="0" w:uiPriority="72" w:unhideWhenUsed="0"/>
+    <w:lsdException w:name="Colorful Grid" w:semiHidden="0" w:uiPriority="73" w:unhideWhenUsed="0"/>
+    <w:lsdException w:name="Light Shading Accent 1" w:semiHidden="0" w:uiPriority="60" w:unhideWhenUsed="0"/>
+    <w:lsdException w:name="Light List Accent 1" w:semiHidden="0" w:uiPriority="61" w:unhideWhenUsed="0"/>
+    <w:lsdException w:name="Light Grid Accent 1" w:semiHidden="0" w:uiPriority="62" w:unhideWhenUsed="0"/>
+    <w:lsdException w:name="Medium Shading 1 Accent 1" w:semiHidden="0" w:uiPriority="63" w:unhideWhenUsed="0"/>
+    <w:lsdException w:name="Medium Shading 2 Accent 1" w:semiHidden="0" w:uiPriority="64" w:unhideWhenUsed="0"/>
+    <w:lsdException w:name="Medium List 1 Accent 1" w:semiHidden="0" w:uiPriority="65" w:unhideWhenUsed="0"/>
+    <w:lsdException w:name="Revision" w:unhideWhenUsed="0"/>
+    <w:lsdException w:name="List Paragraph" w:semiHidden="0" w:uiPriority="34" w:unhideWhenUsed="0" w:qFormat="1"/>
+    <w:lsdException w:name="Quote" w:semiHidden="0" w:uiPriority="29" w:unhideWhenUsed="0" w:qFormat="1"/>
+    <w:lsdException w:name="Intense Quote" w:semiHidden="0" w:uiPriority="30" w:unhideWhenUsed="0" w:qFormat="1"/>
+    <w:lsdException w:name="Medium List 2 Accent 1" w:semiHidden="0" w:uiPriority="66" w:unhideWhenUsed="0"/>
+    <w:lsdException w:name="Medium Grid 1 Accent 1" w:semiHidden="0" w:uiPriority="67" w:unhideWhenUsed="0"/>
+    <w:lsdException w:name="Medium Grid 2 Accent 1" w:semiHidden="0" w:uiPriority="68" w:unhideWhenUsed="0"/>
+    <w:lsdException w:name="Medium Grid 3 Accent 1" w:semiHidden="0" w:uiPriority="69" w:unhideWhenUsed="0"/>
+    <w:lsdException w:name="Dark List Accent 1" w:semiHidden="0" w:uiPriority="70" w:unhideWhenUsed="0"/>
+    <w:lsdException w:name="Colorful Shading Accent 1" w:semiHidden="0" w:uiPriority="71" w:unhideWhenUsed="0"/>
+    <w:lsdException w:name="Colorful List Accent 1" w:semiHidden="0" w:uiPriority="72" w:unhideWhenUsed="0"/>
+    <w:lsdException w:name="Colorful Grid Accent 1" w:semiHidden="0" w:uiPriority="73" w:unhideWhenUsed="0"/>
+    <w:lsdException w:name="Light Shading Accent 2" w:semiHidden="0" w:uiPriority="60" w:unhideWhenUsed="0"/>
+    <w:lsdException w:name="Light List Accent 2" w:semiHidden="0" w:uiPriority="61" w:unhideWhenUsed="0"/>
+    <w:lsdException w:name="Light Grid Accent 2" w:semiHidden="0" w:uiPriority="62" w:unhideWhenUsed="0"/>
+    <w:lsdException w:name="Medium Shading 1 Accent 2" w:semiHidden="0" w:uiPriority="63" w:unhideWhenUsed="0"/>
+    <w:lsdException w:name="Medium Shading 2 Accent 2" w:semiHidden="0" w:uiPriority="64" w:unhideWhenUsed="0"/>
+    <w:lsdException w:name="Medium List 1 Accent 2" w:semiHidden="0" w:uiPriority="65" w:unhideWhenUsed="0"/>
+    <w:lsdException w:name="Medium List 2 Accent 2" w:semiHidden="0" w:uiPriority="66" w:unhideWhenUsed="0"/>
+    <w:lsdException w:name="Medium Grid 1 Accent 2" w:semiHidden="0" w:uiPriority="67" w:unhideWhenUsed="0"/>
+    <w:lsdException w:name="Medium Grid 2 Accent 2" w:semiHidden="0" w:uiPriority="68" w:unhideWhenUsed="0"/>
+    <w:lsdException w:name="Medium Grid 3 Accent 2" w:semiHidden="0" w:uiPriority="69" w:unhideWhenUsed="0"/>
+    <w:lsdException w:name="Dark List Accent 2" w:semiHidden="0" w:uiPriority="70" w:unhideWhenUsed="0"/>
+    <w:lsdException w:name="Colorful Shading Accent 2" w:semiHidden="0" w:uiPriority="71" w:unhideWhenUsed="0"/>
+    <w:lsdException w:name="Colorful List Accent 2" w:semiHidden="0" w:uiPriority="72" w:unhideWhenUsed="0"/>
+    <w:lsdException w:name="Colorful Grid Accent 2" w:semiHidden="0" w:uiPriority="73" w:unhideWhenUsed="0"/>
+    <w:lsdException w:name="Light Shading Accent 3" w:semiHidden="0" w:uiPriority="60" w:unhideWhenUsed="0"/>
+    <w:lsdException w:name="Light List Accent 3" w:semiHidden="0" w:uiPriority="61" w:unhideWhenUsed="0"/>
+    <w:lsdException w:name="Light Grid Accent 3" w:semiHidden="0" w:uiPriority="62" w:unhideWhenUsed="0"/>
+    <w:lsdException w:name="Medium Shading 1 Accent 3" w:semiHidden="0" w:uiPriority="63" w:unhideWhenUsed="0"/>
+    <w:lsdException w:name="Medium Shading 2 Accent 3" w:semiHidden="0" w:uiPriority="64" w:unhideWhenUsed="0"/>
+    <w:lsdException w:name="Medium List 1 Accent 3" w:semiHidden="0" w:uiPriority="65" w:unhideWhenUsed="0"/>
+    <w:lsdException w:name="Medium List 2 Accent 3" w:semiHidden="0" w:uiPriority="66" w:unhideWhenUsed="0"/>
+    <w:lsdException w:name="Medium Grid 1 Accent 3" w:semiHidden="0" w:uiPriority="67" w:unhideWhenUsed="0"/>
+    <w:lsdException w:name="Medium Grid 2 Accent 3" w:semiHidden="0" w:uiPriority="68" w:unhideWhenUsed="0"/>
+    <w:lsdException w:name="Medium Grid 3 Accent 3" w:semiHidden="0" w:uiPriority="69" w:unhideWhenUsed="0"/>
+    <w:lsdException w:name="Dark List Accent 3" w:semiHidden="0" w:uiPriority="70" w:unhideWhenUsed="0"/>
+    <w:lsdException w:name="Colorful Shading Accent 3" w:semiHidden="0" w:uiPriority="71" w:unhideWhenUsed="0"/>
+    <w:lsdException w:name="Colorful List Accent 3" w:semiHidden="0" w:uiPriority="72" w:unhideWhenUsed="0"/>
+    <w:lsdException w:name="Colorful Grid Accent 3" w:semiHidden="0" w:uiPriority="73" w:unhideWhenUsed="0"/>
+    <w:lsdException w:name="Light Shading Accent 4" w:semiHidden="0" w:uiPriority="60" w:unhideWhenUsed="0"/>
+    <w:lsdException w:name="Light List Accent 4" w:semiHidden="0" w:uiPriority="61" w:unhideWhenUsed="0"/>
+    <w:lsdException w:name="Light Grid Accent 4" w:semiHidden="0" w:uiPriority="62" w:unhideWhenUsed="0"/>
+    <w:lsdException w:name="Medium Shading 1 Accent 4" w:semiHidden="0" w:uiPriority="63" w:unhideWhenUsed="0"/>
+    <w:lsdException w:name="Medium Shading 2 Accent 4" w:semiHidden="0" w:uiPriority="64" w:unhideWhenUsed="0"/>
+    <w:lsdException w:name="Medium List 1 Accent 4" w:semiHidden="0" w:uiPriority="65" w:unhideWhenUsed="0"/>
+    <w:lsdException w:name="Medium List 2 Accent 4" w:semiHidden="0" w:uiPriority="66" w:unhideWhenUsed="0"/>
+    <w:lsdException w:name="Medium Grid 1 Accent 4" w:semiHidden="0" w:uiPriority="67" w:unhideWhenUsed="0"/>
+    <w:lsdException w:name="Medium Grid 2 Accent 4" w:semiHidden="0" w:uiPriority="68" w:unhideWhenUsed="0"/>
+    <w:lsdException w:name="Medium Grid 3 Accent 4" w:semiHidden="0" w:uiPriority="69" w:unhideWhenUsed="0"/>
+    <w:lsdException w:name="Dark List Accent 4" w:semiHidden="0" w:uiPriority="70" w:unhideWhenUsed="0"/>
+    <w:lsdException w:name="Colorful Shading Accent 4" w:semiHidden="0" w:uiPriority="71" w:unhideWhenUsed="0"/>
+    <w:lsdException w:name="Colorful List Accent 4" w:semiHidden="0" w:uiPriority="72" w:unhideWhenUsed="0"/>
+    <w:lsdException w:name="Colorful Grid Accent 4" w:semiHidden="0" w:uiPriority="73" w:unhideWhenUsed="0"/>
+    <w:lsdException w:name="Light Shading Accent 5" w:semiHidden="0" w:uiPriority="60" w:unhideWhenUsed="0"/>
+    <w:lsdException w:name="Light List Accent 5" w:semiHidden="0" w:uiPriority="61" w:unhideWhenUsed="0"/>
+    <w:lsdException w:name="Light Grid Accent 5" w:semiHidden="0" w:uiPriority="62" w:unhideWhenUsed="0"/>
+    <w:lsdException w:name="Medium Shading 1 Accent 5" w:semiHidden="0" w:uiPriority="63" w:unhideWhenUsed="0"/>
+    <w:lsdException w:name="Medium Shading 2 Accent 5" w:semiHidden="0" w:uiPriority="64" w:unhideWhenUsed="0"/>
+    <w:lsdException w:name="Medium List 1 Accent 5" w:semiHidden="0" w:uiPriority="65" w:unhideWhenUsed="0"/>
+    <w:lsdException w:name="Medium List 2 Accent 5" w:semiHidden="0" w:uiPriority="66" w:unhideWhenUsed="0"/>
+    <w:lsdException w:name="Medium Grid 1 Accent 5" w:semiHidden="0" w:uiPriority="67" w:unhideWhenUsed="0"/>
+    <w:lsdException w:name="Medium Grid 2 Accent 5" w:semiHidden="0" w:uiPriority="68" w:unhideWhenUsed="0"/>
+    <w:lsdException w:name="Medium Grid 3 Accent 5" w:semiHidden="0" w:uiPriority="69" w:unhideWhenUsed="0"/>
+    <w:lsdException w:name="Dark List Accent 5" w:semiHidden="0" w:uiPriority="70" w:unhideWhenUsed="0"/>
+    <w:lsdException w:name="Colorful Shading Accent 5" w:semiHidden="0" w:uiPriority="71" w:unhideWhenUsed="0"/>
+    <w:lsdException w:name="Colorful List Accent 5" w:semiHidden="0" w:uiPriority="72" w:unhideWhenUsed="0"/>
+    <w:lsdException w:name="Colorful Grid Accent 5" w:semiHidden="0" w:uiPriority="73" w:unhideWhenUsed="0"/>
+    <w:lsdException w:name="Light Shading Accent 6" w:semiHidden="0" w:uiPriority="60" w:unhideWhenUsed="0"/>
+    <w:lsdException w:name="Light List Accent 6" w:semiHidden="0" w:uiPriority="61" w:unhideWhenUsed="0"/>
+    <w:lsdException w:name="Light Grid Accent 6" w:semiHidden="0" w:uiPriority="62" w:unhideWhenUsed="0"/>
+    <w:lsdException w:name="Medium Shading 1 Accent 6" w:semiHidden="0" w:uiPriority="63" w:unhideWhenUsed="0"/>
+    <w:lsdException w:name="Medium Shading 2 Accent 6" w:semiHidden="0" w:uiPriority="64" w:unhideWhenUsed="0"/>
+    <w:lsdException w:name="Medium List 1 Accent 6" w:semiHidden="0" w:uiPriority="65" w:unhideWhenUsed="0"/>
+    <w:lsdException w:name="Medium List 2 Accent 6" w:semiHidden="0" w:uiPriority="66" w:unhideWhenUsed="0"/>
+    <w:lsdException w:name="Medium Grid 1 Accent 6" w:semiHidden="0" w:uiPriority="67" w:unhideWhenUsed="0"/>
+    <w:lsdException w:name="Medium Grid 2 Accent 6" w:semiHidden="0" w:uiPriority="68" w:unhideWhenUsed="0"/>
+    <w:lsdException w:name="Medium Grid 3 Accent 6" w:semiHidden="0" w:uiPriority="69" w:unhideWhenUsed="0"/>
+    <w:lsdException w:name="Dark List Accent 6" w:semiHidden="0" w:uiPriority="70" w:unhideWhenUsed="0"/>
+    <w:lsdException w:name="Colorful Shading Accent 6" w:semiHidden="0" w:uiPriority="71" w:unhideWhenUsed="0"/>
+    <w:lsdException w:name="Colorful List Accent 6" w:semiHidden="0" w:uiPriority="72" w:unhideWhenUsed="0"/>
+    <w:lsdException w:name="Colorful Grid Accent 6" w:semiHidden="0" w:uiPriority="73" w:unhideWhenUsed="0"/>
+    <w:lsdException w:name="Subtle Emphasis" w:semiHidden="0" w:uiPriority="19" w:unhideWhenUsed="0" w:qFormat="1"/>
+    <w:lsdException w:name="Intense Emphasis" w:semiHidden="0" w:uiPriority="21" w:unhideWhenUsed="0" w:qFormat="1"/>
+    <w:lsdException w:name="Subtle Reference" w:semiHidden="0" w:uiPriority="31" w:unhideWhenUsed="0" w:qFormat="1"/>
+    <w:lsdException w:name="Intense Reference" w:semiHidden="0" w:uiPriority="32" w:unhideWhenUsed="0" w:qFormat="1"/>
+    <w:lsdException w:name="Book Title" w:semiHidden="0" w:uiPriority="33" w:unhideWhenUsed="0" w:qFormat="1"/>
+    <w:lsdException w:name="Bibliography" w:uiPriority="37"/>
+    <w:lsdException w:name="TOC Heading" w:uiPriority="39" w:qFormat="1"/>
   </w:latentStyles>
   <w:style w:type="paragraph" w:default="1" w:styleId="Normal">
     <w:name w:val="Normal"/>

</xml_diff>

<commit_message>
Added environment information in document.
</commit_message>
<xml_diff>
--- a/Document/Braintree Payment Integration Component.docx
+++ b/Document/Braintree Payment Integration Component.docx
@@ -111,6 +111,205 @@
         </w:rPr>
         <w:sym w:font="Wingdings" w:char="F0E0"/>
       </w:r>
+      <w:r>
+        <w:rPr>
+          <w:sz w:val="24"/>
+          <w:szCs w:val="24"/>
+        </w:rPr>
+        <w:t>Braintree provides the global commerce tools that are required to build businesses, accept payments, and enable commerce into the applications. It is the simplest way to get paid for your great ideas -- across any device, and through almost any payment method.</w:t>
+      </w:r>
+    </w:p>
+    <w:p>
+      <w:pPr>
+        <w:jc w:val="both"/>
+        <w:rPr>
+          <w:rFonts w:cstheme="minorHAnsi"/>
+          <w:color w:val="222222"/>
+          <w:sz w:val="24"/>
+          <w:szCs w:val="24"/>
+          <w:shd w:val="clear" w:color="auto" w:fill="FFFFFF"/>
+        </w:rPr>
+      </w:pPr>
+      <w:r>
+        <w:rPr>
+          <w:sz w:val="24"/>
+          <w:szCs w:val="24"/>
+        </w:rPr>
+        <w:sym w:font="Wingdings" w:char="F0E0"/>
+      </w:r>
+      <w:r>
+        <w:rPr>
+          <w:sz w:val="24"/>
+          <w:szCs w:val="24"/>
+        </w:rPr>
+        <w:t xml:space="preserve">Merchants in more than 40 countries worldwide can accept, split, and enable payments in more than 130 currencies using Braintree. </w:t>
+      </w:r>
+      <w:r>
+        <w:rPr>
+          <w:rFonts w:cstheme="minorHAnsi"/>
+          <w:color w:val="222222"/>
+          <w:sz w:val="24"/>
+          <w:szCs w:val="24"/>
+          <w:shd w:val="clear" w:color="auto" w:fill="FFFFFF"/>
+        </w:rPr>
+        <w:t>It</w:t>
+      </w:r>
+      <w:r>
+        <w:rPr>
+          <w:rFonts w:cstheme="minorHAnsi"/>
+          <w:color w:val="222222"/>
+          <w:sz w:val="24"/>
+          <w:szCs w:val="24"/>
+          <w:shd w:val="clear" w:color="auto" w:fill="FFFFFF"/>
+        </w:rPr>
+        <w:t xml:space="preserve"> emphasizes its easy integrations, multiple payment method options (including PayPal and Venmo), simple pricing, security, and support</w:t>
+      </w:r>
+      <w:r>
+        <w:rPr>
+          <w:rFonts w:cstheme="minorHAnsi"/>
+          <w:color w:val="222222"/>
+          <w:sz w:val="24"/>
+          <w:szCs w:val="24"/>
+          <w:shd w:val="clear" w:color="auto" w:fill="FFFFFF"/>
+        </w:rPr>
+        <w:t>.</w:t>
+      </w:r>
+    </w:p>
+    <w:p>
+      <w:pPr>
+        <w:jc w:val="both"/>
+        <w:rPr>
+          <w:b/>
+          <w:sz w:val="24"/>
+          <w:szCs w:val="24"/>
+        </w:rPr>
+      </w:pPr>
+      <w:r>
+        <w:rPr>
+          <w:sz w:val="24"/>
+          <w:szCs w:val="24"/>
+        </w:rPr>
+        <w:sym w:font="Wingdings" w:char="F0E0"/>
+      </w:r>
+      <w:r>
+        <w:rPr>
+          <w:sz w:val="24"/>
+          <w:szCs w:val="24"/>
+        </w:rPr>
+        <w:t xml:space="preserve">We </w:t>
+      </w:r>
+      <w:r>
+        <w:rPr>
+          <w:sz w:val="24"/>
+          <w:szCs w:val="24"/>
+        </w:rPr>
+        <w:t xml:space="preserve">have </w:t>
+      </w:r>
+      <w:r>
+        <w:rPr>
+          <w:sz w:val="24"/>
+          <w:szCs w:val="24"/>
+        </w:rPr>
+        <w:t>considered</w:t>
+      </w:r>
+      <w:r>
+        <w:rPr>
+          <w:sz w:val="24"/>
+          <w:szCs w:val="24"/>
+        </w:rPr>
+        <w:t xml:space="preserve"> </w:t>
+      </w:r>
+      <w:r>
+        <w:rPr>
+          <w:sz w:val="24"/>
+          <w:szCs w:val="24"/>
+        </w:rPr>
+        <w:t>credit card payment method</w:t>
+      </w:r>
+      <w:r>
+        <w:rPr>
+          <w:sz w:val="24"/>
+          <w:szCs w:val="24"/>
+        </w:rPr>
+        <w:t xml:space="preserve"> for this component</w:t>
+      </w:r>
+      <w:r>
+        <w:rPr>
+          <w:sz w:val="24"/>
+          <w:szCs w:val="24"/>
+        </w:rPr>
+        <w:t>.</w:t>
+      </w:r>
+      <w:r>
+        <w:rPr>
+          <w:sz w:val="24"/>
+          <w:szCs w:val="24"/>
+        </w:rPr>
+        <w:t xml:space="preserve"> </w:t>
+      </w:r>
+      <w:r>
+        <w:rPr>
+          <w:sz w:val="24"/>
+          <w:szCs w:val="24"/>
+        </w:rPr>
+        <w:t>It contains</w:t>
+      </w:r>
+      <w:r>
+        <w:rPr>
+          <w:sz w:val="24"/>
+          <w:szCs w:val="24"/>
+        </w:rPr>
+        <w:t xml:space="preserve"> two different modules such as JSP Module and Service Module</w:t>
+      </w:r>
+      <w:r>
+        <w:rPr>
+          <w:b/>
+          <w:sz w:val="24"/>
+          <w:szCs w:val="24"/>
+        </w:rPr>
+        <w:t>.</w:t>
+      </w:r>
+    </w:p>
+    <w:p>
+      <w:pPr>
+        <w:jc w:val="both"/>
+        <w:rPr>
+          <w:b/>
+          <w:sz w:val="24"/>
+          <w:szCs w:val="24"/>
+        </w:rPr>
+      </w:pPr>
+      <w:r>
+        <w:rPr>
+          <w:b/>
+          <w:sz w:val="24"/>
+          <w:szCs w:val="24"/>
+        </w:rPr>
+        <w:t>-&gt;Environment:-</w:t>
+      </w:r>
+    </w:p>
+    <w:p>
+      <w:pPr>
+        <w:jc w:val="both"/>
+        <w:rPr>
+          <w:sz w:val="24"/>
+          <w:szCs w:val="24"/>
+        </w:rPr>
+      </w:pPr>
+      <w:r>
+        <w:rPr>
+          <w:sz w:val="24"/>
+          <w:szCs w:val="24"/>
+        </w:rPr>
+        <w:t xml:space="preserve">   Liferay CE Portal</w:t>
+      </w:r>
+      <w:r>
+        <w:rPr>
+          <w:sz w:val="24"/>
+          <w:szCs w:val="24"/>
+        </w:rPr>
+        <w:t xml:space="preserve"> </w:t>
+      </w:r>
       <w:bookmarkStart w:id="0" w:name="_GoBack"/>
       <w:bookmarkEnd w:id="0"/>
       <w:r>
@@ -118,158 +317,14 @@
           <w:sz w:val="24"/>
           <w:szCs w:val="24"/>
         </w:rPr>
-        <w:t>Braintree provides the global commerce tools that are required to build businesses, accept payments, and enable commerce into the applications. It is the simplest way to get paid for your great ideas -- across any device, and through almost any payment method.</w:t>
-      </w:r>
-    </w:p>
-    <w:p>
-      <w:pPr>
-        <w:jc w:val="both"/>
-        <w:rPr>
-          <w:rFonts w:cstheme="minorHAnsi"/>
-          <w:color w:val="222222"/>
-          <w:sz w:val="24"/>
-          <w:szCs w:val="24"/>
-          <w:shd w:val="clear" w:color="auto" w:fill="FFFFFF"/>
-        </w:rPr>
-      </w:pPr>
-      <w:r>
-        <w:rPr>
-          <w:sz w:val="24"/>
-          <w:szCs w:val="24"/>
-        </w:rPr>
-        <w:sym w:font="Wingdings" w:char="F0E0"/>
-      </w:r>
-      <w:r>
-        <w:rPr>
-          <w:sz w:val="24"/>
-          <w:szCs w:val="24"/>
-        </w:rPr>
-        <w:t xml:space="preserve">Merchants in more than 40 countries worldwide can accept, split, and enable payments in more than 130 currencies using Braintree. </w:t>
-      </w:r>
-      <w:r>
-        <w:rPr>
-          <w:rFonts w:cstheme="minorHAnsi"/>
-          <w:color w:val="222222"/>
-          <w:sz w:val="24"/>
-          <w:szCs w:val="24"/>
-          <w:shd w:val="clear" w:color="auto" w:fill="FFFFFF"/>
-        </w:rPr>
-        <w:t>It</w:t>
-      </w:r>
-      <w:r>
-        <w:rPr>
-          <w:rFonts w:cstheme="minorHAnsi"/>
-          <w:color w:val="222222"/>
-          <w:sz w:val="24"/>
-          <w:szCs w:val="24"/>
-          <w:shd w:val="clear" w:color="auto" w:fill="FFFFFF"/>
-        </w:rPr>
-        <w:t xml:space="preserve"> emphasizes its easy integrations, multiple payment method options (including PayPal and Venmo), simple pricing, security, and support</w:t>
-      </w:r>
-      <w:r>
-        <w:rPr>
-          <w:rFonts w:cstheme="minorHAnsi"/>
-          <w:color w:val="222222"/>
-          <w:sz w:val="24"/>
-          <w:szCs w:val="24"/>
-          <w:shd w:val="clear" w:color="auto" w:fill="FFFFFF"/>
-        </w:rPr>
-        <w:t>.</w:t>
-      </w:r>
-    </w:p>
-    <w:p>
-      <w:pPr>
-        <w:jc w:val="both"/>
-        <w:rPr>
-          <w:b/>
-          <w:sz w:val="24"/>
-          <w:szCs w:val="24"/>
-        </w:rPr>
-      </w:pPr>
-      <w:r>
-        <w:rPr>
-          <w:sz w:val="24"/>
-          <w:szCs w:val="24"/>
-        </w:rPr>
-        <w:sym w:font="Wingdings" w:char="F0E0"/>
-      </w:r>
-      <w:r>
-        <w:rPr>
-          <w:sz w:val="24"/>
-          <w:szCs w:val="24"/>
-        </w:rPr>
-        <w:t xml:space="preserve">We </w:t>
-      </w:r>
-      <w:r>
-        <w:rPr>
-          <w:sz w:val="24"/>
-          <w:szCs w:val="24"/>
-        </w:rPr>
-        <w:t xml:space="preserve">have </w:t>
-      </w:r>
-      <w:r>
-        <w:rPr>
-          <w:sz w:val="24"/>
-          <w:szCs w:val="24"/>
-        </w:rPr>
-        <w:t>considered</w:t>
-      </w:r>
-      <w:r>
-        <w:rPr>
-          <w:sz w:val="24"/>
-          <w:szCs w:val="24"/>
-        </w:rPr>
-        <w:t xml:space="preserve"> </w:t>
-      </w:r>
-      <w:r>
-        <w:rPr>
-          <w:sz w:val="24"/>
-          <w:szCs w:val="24"/>
-        </w:rPr>
-        <w:t>credit card payment method</w:t>
-      </w:r>
-      <w:r>
-        <w:rPr>
-          <w:sz w:val="24"/>
-          <w:szCs w:val="24"/>
-        </w:rPr>
-        <w:t xml:space="preserve"> for this component</w:t>
-      </w:r>
-      <w:r>
-        <w:rPr>
-          <w:sz w:val="24"/>
-          <w:szCs w:val="24"/>
-        </w:rPr>
-        <w:t>.</w:t>
-      </w:r>
-      <w:r>
-        <w:rPr>
-          <w:sz w:val="24"/>
-          <w:szCs w:val="24"/>
-        </w:rPr>
-        <w:t xml:space="preserve"> </w:t>
-      </w:r>
-      <w:r>
-        <w:rPr>
-          <w:sz w:val="24"/>
-          <w:szCs w:val="24"/>
-        </w:rPr>
-        <w:t>It contains</w:t>
-      </w:r>
-      <w:r>
-        <w:rPr>
-          <w:sz w:val="24"/>
-          <w:szCs w:val="24"/>
-        </w:rPr>
-        <w:t xml:space="preserve"> two different modules such as JSP Module and Service Module</w:t>
-      </w:r>
-      <w:r>
-        <w:rPr>
-          <w:b/>
-          <w:sz w:val="24"/>
-          <w:szCs w:val="24"/>
-        </w:rPr>
-        <w:t>.</w:t>
+        <w:t xml:space="preserve">7.0 GA3 , </w:t>
+      </w:r>
+      <w:r>
+        <w:rPr>
+          <w:sz w:val="24"/>
+          <w:szCs w:val="24"/>
+        </w:rPr>
+        <w:t>Tomcat</w:t>
       </w:r>
     </w:p>
     <w:p>
@@ -596,6 +651,7 @@
           <w:sz w:val="24"/>
           <w:szCs w:val="24"/>
         </w:rPr>
+        <w:lastRenderedPageBreak/>
         <w:t>1) Create</w:t>
       </w:r>
       <w:r>
@@ -642,7 +698,6 @@
           <w:sz w:val="24"/>
           <w:szCs w:val="24"/>
         </w:rPr>
-        <w:lastRenderedPageBreak/>
         <w:t>3) Search</w:t>
       </w:r>
       <w:r>
@@ -1173,6 +1228,7 @@
         </w:rPr>
       </w:pPr>
       <w:r>
+        <w:lastRenderedPageBreak/>
         <w:t xml:space="preserve">Go to </w:t>
       </w:r>
       <w:hyperlink r:id="rId6" w:history="1">
@@ -1240,7 +1296,6 @@
           <w:bdr w:val="none" w:sz="0" w:space="0" w:color="000000"/>
           <w:shd w:val="clear" w:color="000000" w:fill="000000"/>
         </w:rPr>
-        <w:lastRenderedPageBreak/>
         <w:t xml:space="preserve"> </w:t>
       </w:r>
       <w:r>
@@ -1396,6 +1451,7 @@
           <w:szCs w:val="24"/>
           <w:lang w:val="en-IN" w:eastAsia="en-IN"/>
         </w:rPr>
+        <w:lastRenderedPageBreak/>
         <w:drawing>
           <wp:inline distT="0" distB="0" distL="0" distR="0">
             <wp:extent cx="6296025" cy="3028950"/>
@@ -1482,7 +1538,6 @@
           <w:szCs w:val="24"/>
           <w:lang w:val="en-IN" w:eastAsia="en-IN"/>
         </w:rPr>
-        <w:lastRenderedPageBreak/>
         <w:t>You can see list of customer details from Vault-&gt;select start and end date-&gt;search.</w:t>
       </w:r>
     </w:p>
@@ -1617,6 +1672,7 @@
           <w:szCs w:val="24"/>
           <w:lang w:val="en-IN" w:eastAsia="en-IN"/>
         </w:rPr>
+        <w:lastRenderedPageBreak/>
         <w:drawing>
           <wp:inline distT="0" distB="0" distL="0" distR="0">
             <wp:extent cx="6276975" cy="3341643"/>
@@ -1691,7 +1747,6 @@
           <w:szCs w:val="24"/>
           <w:lang w:val="en-IN" w:eastAsia="en-IN"/>
         </w:rPr>
-        <w:lastRenderedPageBreak/>
         <w:t>You can see list of transactions from Transactions-&gt;Select start and end date-&gt;Search.</w:t>
       </w:r>
     </w:p>
@@ -1803,6 +1858,7 @@
           <w:szCs w:val="24"/>
           <w:lang w:val="en-IN" w:eastAsia="en-IN"/>
         </w:rPr>
+        <w:lastRenderedPageBreak/>
         <w:t>Deploy application jar files</w:t>
       </w:r>
     </w:p>
@@ -2163,7 +2219,6 @@
           <w:szCs w:val="24"/>
           <w:lang w:val="en-IN" w:eastAsia="en-IN"/>
         </w:rPr>
-        <w:lastRenderedPageBreak/>
         <w:t>BT_PUBLIC_KEY</w:t>
       </w:r>
     </w:p>
@@ -2544,6 +2599,7 @@
           <w:sz w:val="24"/>
           <w:szCs w:val="24"/>
         </w:rPr>
+        <w:lastRenderedPageBreak/>
         <w:t>Parameter:-transactionID</w:t>
       </w:r>
     </w:p>
@@ -2906,7 +2962,7 @@
         <v:path o:extrusionok="f" gradientshapeok="t" o:connecttype="rect"/>
         <o:lock v:ext="edit" aspectratio="t"/>
       </v:shapetype>
-      <v:shape id="_x0000_i1034" type="#_x0000_t75" style="width:11.25pt;height:11.25pt" o:bullet="t">
+      <v:shape id="_x0000_i1029" type="#_x0000_t75" style="width:11.25pt;height:11.25pt" o:bullet="t">
         <v:imagedata r:id="rId1" o:title="msoA97A"/>
       </v:shape>
     </w:pict>

</xml_diff>